<commit_message>
Deploying to gh-pages from @ csci-1301/csci-1301.github.io@d238c788f0545473834ea2a0b868a9b980577df3 🚀
</commit_message>
<xml_diff>
--- a/labs/IfAndSwitch/index.docx
+++ b/labs/IfAndSwitch/index.docx
@@ -46,7 +46,7 @@
         <w:pStyle w:val="Date"/>
       </w:pPr>
       <w:r>
-        <w:t xml:space="preserve">June   4, 2021 (07:52:10 PM)</w:t>
+        <w:t xml:space="preserve">June   4, 2021 (08:42:11 PM)</w:t>
       </w:r>
     </w:p>
     <w:sdt>
@@ -113,13 +113,7 @@
         <w:pStyle w:val="FirstParagraph"/>
       </w:pPr>
       <w:r>
-        <w:t xml:space="preserve">This exercise will ask you to write a rather abstract program that performs simple manipulations on a few variables.</w:t>
-      </w:r>
-      <w:r>
-        <w:t xml:space="preserve"> </w:t>
-      </w:r>
-      <w:r>
-        <w:t xml:space="preserve">Initialize a</w:t>
+        <w:t xml:space="preserve">This exercise will ask you to write a rather abstract program that performs simple manipulations on a few variables. Create a new project and do the following in Main. Initialize a</w:t>
       </w:r>
       <w:r>
         <w:t xml:space="preserve"> </w:t>
@@ -661,13 +655,13 @@
       </w:r>
     </w:p>
     <w:bookmarkEnd w:id="22"/>
-    <w:bookmarkStart w:id="23" w:name="deciding"/>
+    <w:bookmarkStart w:id="23" w:name="deciding-between-condition-types"/>
     <w:p>
       <w:pPr>
         <w:pStyle w:val="Heading2"/>
       </w:pPr>
       <w:r>
-        <w:t xml:space="preserve">Deciding</w:t>
+        <w:t xml:space="preserve">Deciding Between Condition Types</w:t>
       </w:r>
     </w:p>
     <w:p>

</xml_diff>

<commit_message>
Deploying to gh-pages from @ csci-1301/csci-1301.github.io@a96502e3174189bb4a960844b1fb2258124a32de 🚀
</commit_message>
<xml_diff>
--- a/labs/IfAndSwitch/index.docx
+++ b/labs/IfAndSwitch/index.docx
@@ -46,7 +46,7 @@
         <w:pStyle w:val="Date"/>
       </w:pPr>
       <w:r>
-        <w:t xml:space="preserve">June   8, 2021 (09:17:34 PM)</w:t>
+        <w:t xml:space="preserve">June   8, 2021 (10:31:18 PM)</w:t>
       </w:r>
     </w:p>
     <w:sdt>
@@ -75,13 +75,13 @@
         </w:p>
       </w:sdtContent>
     </w:sdt>
-    <w:bookmarkStart w:id="26" w:name="practicing-if-and-switch"/>
+    <w:bookmarkStart w:id="22" w:name="mastering-switch-statement"/>
     <w:p>
       <w:pPr>
         <w:pStyle w:val="Heading1"/>
       </w:pPr>
       <w:r>
-        <w:t xml:space="preserve">Practicing</w:t>
+        <w:t xml:space="preserve">Mastering</w:t>
       </w:r>
       <w:r>
         <w:t xml:space="preserve"> </w:t>
@@ -90,22 +90,13 @@
         <w:rPr>
           <w:rStyle w:val="KeywordTok"/>
         </w:rPr>
-        <w:t xml:space="preserve">if</w:t>
-      </w:r>
-      <w:r>
-        <w:t xml:space="preserve"> </w:t>
-      </w:r>
-      <w:r>
-        <w:t xml:space="preserve">and</w:t>
-      </w:r>
-      <w:r>
-        <w:t xml:space="preserve"> </w:t>
-      </w:r>
-      <w:r>
-        <w:rPr>
-          <w:rStyle w:val="KeywordTok"/>
-        </w:rPr>
         <w:t xml:space="preserve">switch</w:t>
+      </w:r>
+      <w:r>
+        <w:t xml:space="preserve"> </w:t>
+      </w:r>
+      <w:r>
+        <w:t xml:space="preserve">statement</w:t>
       </w:r>
     </w:p>
     <w:p>
@@ -113,10 +104,66 @@
         <w:pStyle w:val="FirstParagraph"/>
       </w:pPr>
       <w:r>
-        <w:t xml:space="preserve">This exercise will ask you to write a rather abstract program that performs simple manipulations on a few variables. Create a new project and do the following in Main. Initialize a</w:t>
-      </w:r>
-      <w:r>
-        <w:t xml:space="preserve"> </w:t>
+        <w:t xml:space="preserve">Copy-and-paste the following code in a</w:t>
+      </w:r>
+      <w:r>
+        <w:t xml:space="preserve"> </w:t>
+      </w:r>
+      <w:r>
+        <w:rPr>
+          <w:rStyle w:val="NormalTok"/>
+        </w:rPr>
+        <w:t xml:space="preserve">Main</w:t>
+      </w:r>
+      <w:r>
+        <w:t xml:space="preserve"> </w:t>
+      </w:r>
+      <w:r>
+        <w:t xml:space="preserve">method:</w:t>
+      </w:r>
+    </w:p>
+    <w:p>
+      <w:pPr>
+        <w:pStyle w:val="SourceCode"/>
+      </w:pPr>
+      <w:r>
+        <w:rPr>
+          <w:rStyle w:val="NormalTok"/>
+        </w:rPr>
+        <w:t xml:space="preserve">Console</w:t>
+      </w:r>
+      <w:r>
+        <w:rPr>
+          <w:rStyle w:val="OperatorTok"/>
+        </w:rPr>
+        <w:t xml:space="preserve">.</w:t>
+      </w:r>
+      <w:r>
+        <w:rPr>
+          <w:rStyle w:val="FunctionTok"/>
+        </w:rPr>
+        <w:t xml:space="preserve">WriteLine</w:t>
+      </w:r>
+      <w:r>
+        <w:rPr>
+          <w:rStyle w:val="OperatorTok"/>
+        </w:rPr>
+        <w:t xml:space="preserve">(</w:t>
+      </w:r>
+      <w:r>
+        <w:rPr>
+          <w:rStyle w:val="StringTok"/>
+        </w:rPr>
+        <w:t xml:space="preserve">"Please, enter the day of the week."</w:t>
+      </w:r>
+      <w:r>
+        <w:rPr>
+          <w:rStyle w:val="OperatorTok"/>
+        </w:rPr>
+        <w:t xml:space="preserve">);</w:t>
+      </w:r>
+      <w:r>
+        <w:br/>
       </w:r>
       <w:r>
         <w:rPr>
@@ -125,31 +172,43 @@
         <w:t xml:space="preserve">string</w:t>
       </w:r>
       <w:r>
-        <w:t xml:space="preserve"> </w:t>
-      </w:r>
-      <w:r>
-        <w:t xml:space="preserve">variable named</w:t>
-      </w:r>
-      <w:r>
-        <w:t xml:space="preserve"> </w:t>
-      </w:r>
-      <w:r>
-        <w:t xml:space="preserve">“</w:t>
-      </w:r>
-      <w:r>
-        <w:t xml:space="preserve">day,</w:t>
-      </w:r>
-      <w:r>
-        <w:t xml:space="preserve">”</w:t>
-      </w:r>
-      <w:r>
-        <w:t xml:space="preserve"> </w:t>
-      </w:r>
-      <w:r>
-        <w:t xml:space="preserve">an</w:t>
-      </w:r>
-      <w:r>
-        <w:t xml:space="preserve"> </w:t>
+        <w:rPr>
+          <w:rStyle w:val="NormalTok"/>
+        </w:rPr>
+        <w:t xml:space="preserve"> string_day </w:t>
+      </w:r>
+      <w:r>
+        <w:rPr>
+          <w:rStyle w:val="OperatorTok"/>
+        </w:rPr>
+        <w:t xml:space="preserve">=</w:t>
+      </w:r>
+      <w:r>
+        <w:rPr>
+          <w:rStyle w:val="NormalTok"/>
+        </w:rPr>
+        <w:t xml:space="preserve"> Console</w:t>
+      </w:r>
+      <w:r>
+        <w:rPr>
+          <w:rStyle w:val="OperatorTok"/>
+        </w:rPr>
+        <w:t xml:space="preserve">.</w:t>
+      </w:r>
+      <w:r>
+        <w:rPr>
+          <w:rStyle w:val="FunctionTok"/>
+        </w:rPr>
+        <w:t xml:space="preserve">ReadLine</w:t>
+      </w:r>
+      <w:r>
+        <w:rPr>
+          <w:rStyle w:val="OperatorTok"/>
+        </w:rPr>
+        <w:t xml:space="preserve">();</w:t>
+      </w:r>
+      <w:r>
+        <w:br/>
       </w:r>
       <w:r>
         <w:rPr>
@@ -158,130 +217,933 @@
         <w:t xml:space="preserve">int</w:t>
       </w:r>
       <w:r>
-        <w:t xml:space="preserve"> </w:t>
-      </w:r>
-      <w:r>
-        <w:t xml:space="preserve">variable named</w:t>
-      </w:r>
-      <w:r>
-        <w:t xml:space="preserve"> </w:t>
-      </w:r>
-      <w:r>
-        <w:t xml:space="preserve">“</w:t>
-      </w:r>
-      <w:r>
-        <w:t xml:space="preserve">myVar,</w:t>
-      </w:r>
-      <w:r>
-        <w:t xml:space="preserve">”</w:t>
-      </w:r>
-      <w:r>
-        <w:t xml:space="preserve"> </w:t>
-      </w:r>
-      <w:r>
-        <w:t xml:space="preserve">a</w:t>
-      </w:r>
-      <w:r>
-        <w:t xml:space="preserve"> </w:t>
-      </w:r>
-      <w:r>
-        <w:rPr>
-          <w:rStyle w:val="DataTypeTok"/>
-        </w:rPr>
-        <w:t xml:space="preserve">char</w:t>
-      </w:r>
-      <w:r>
-        <w:t xml:space="preserve"> </w:t>
-      </w:r>
-      <w:r>
-        <w:t xml:space="preserve">variable named</w:t>
-      </w:r>
-      <w:r>
-        <w:t xml:space="preserve"> </w:t>
-      </w:r>
-      <w:r>
-        <w:t xml:space="preserve">“</w:t>
-      </w:r>
-      <w:r>
-        <w:t xml:space="preserve">initial,</w:t>
-      </w:r>
-      <w:r>
-        <w:t xml:space="preserve">”</w:t>
-      </w:r>
-      <w:r>
-        <w:t xml:space="preserve"> </w:t>
-      </w:r>
-      <w:r>
-        <w:t xml:space="preserve">and a Boolean variable named</w:t>
-      </w:r>
-      <w:r>
-        <w:t xml:space="preserve"> </w:t>
-      </w:r>
-      <w:r>
-        <w:t xml:space="preserve">“</w:t>
-      </w:r>
-      <w:r>
-        <w:t xml:space="preserve">flag.</w:t>
-      </w:r>
-      <w:r>
-        <w:t xml:space="preserve">”</w:t>
-      </w:r>
-      <w:r>
-        <w:t xml:space="preserve"> </w:t>
-      </w:r>
-      <w:r>
-        <w:t xml:space="preserve">Set and change the value of these variables to make good tests as you progress through this problem.</w:t>
-      </w:r>
-      <w:r>
-        <w:t xml:space="preserve"> </w:t>
-      </w:r>
-      <w:r>
-        <w:t xml:space="preserve">You can also display them on the screen to help you in making sure that your statements behave as they are supposed to.</w:t>
+        <w:rPr>
+          <w:rStyle w:val="NormalTok"/>
+        </w:rPr>
+        <w:t xml:space="preserve"> num_day</w:t>
+      </w:r>
+      <w:r>
+        <w:rPr>
+          <w:rStyle w:val="OperatorTok"/>
+        </w:rPr>
+        <w:t xml:space="preserve">;</w:t>
+      </w:r>
+      <w:r>
+        <w:br/>
+      </w:r>
+      <w:r>
+        <w:rPr>
+          <w:rStyle w:val="KeywordTok"/>
+        </w:rPr>
+        <w:t xml:space="preserve">switch</w:t>
+      </w:r>
+      <w:r>
+        <w:rPr>
+          <w:rStyle w:val="NormalTok"/>
+        </w:rPr>
+        <w:t xml:space="preserve"> </w:t>
+      </w:r>
+      <w:r>
+        <w:rPr>
+          <w:rStyle w:val="OperatorTok"/>
+        </w:rPr>
+        <w:t xml:space="preserve">(</w:t>
+      </w:r>
+      <w:r>
+        <w:rPr>
+          <w:rStyle w:val="NormalTok"/>
+        </w:rPr>
+        <w:t xml:space="preserve">string_day</w:t>
+      </w:r>
+      <w:r>
+        <w:rPr>
+          <w:rStyle w:val="OperatorTok"/>
+        </w:rPr>
+        <w:t xml:space="preserve">)</w:t>
+      </w:r>
+      <w:r>
+        <w:rPr>
+          <w:rStyle w:val="NormalTok"/>
+        </w:rPr>
+        <w:t xml:space="preserve"> </w:t>
+      </w:r>
+      <w:r>
+        <w:rPr>
+          <w:rStyle w:val="OperatorTok"/>
+        </w:rPr>
+        <w:t xml:space="preserve">{</w:t>
+      </w:r>
+      <w:r>
+        <w:br/>
+      </w:r>
+      <w:r>
+        <w:rPr>
+          <w:rStyle w:val="NormalTok"/>
+        </w:rPr>
+        <w:t xml:space="preserve">    </w:t>
+      </w:r>
+      <w:r>
+        <w:rPr>
+          <w:rStyle w:val="KeywordTok"/>
+        </w:rPr>
+        <w:t xml:space="preserve">case</w:t>
+      </w:r>
+      <w:r>
+        <w:rPr>
+          <w:rStyle w:val="NormalTok"/>
+        </w:rPr>
+        <w:t xml:space="preserve"> </w:t>
+      </w:r>
+      <w:r>
+        <w:rPr>
+          <w:rStyle w:val="OperatorTok"/>
+        </w:rPr>
+        <w:t xml:space="preserve">(</w:t>
+      </w:r>
+      <w:r>
+        <w:rPr>
+          <w:rStyle w:val="StringTok"/>
+        </w:rPr>
+        <w:t xml:space="preserve">"Monday"</w:t>
+      </w:r>
+      <w:r>
+        <w:rPr>
+          <w:rStyle w:val="OperatorTok"/>
+        </w:rPr>
+        <w:t xml:space="preserve">):</w:t>
+      </w:r>
+      <w:r>
+        <w:br/>
+      </w:r>
+      <w:r>
+        <w:rPr>
+          <w:rStyle w:val="NormalTok"/>
+        </w:rPr>
+        <w:t xml:space="preserve">        num_day </w:t>
+      </w:r>
+      <w:r>
+        <w:rPr>
+          <w:rStyle w:val="OperatorTok"/>
+        </w:rPr>
+        <w:t xml:space="preserve">=</w:t>
+      </w:r>
+      <w:r>
+        <w:rPr>
+          <w:rStyle w:val="NormalTok"/>
+        </w:rPr>
+        <w:t xml:space="preserve"> </w:t>
+      </w:r>
+      <w:r>
+        <w:rPr>
+          <w:rStyle w:val="DecValTok"/>
+        </w:rPr>
+        <w:t xml:space="preserve">1</w:t>
+      </w:r>
+      <w:r>
+        <w:rPr>
+          <w:rStyle w:val="OperatorTok"/>
+        </w:rPr>
+        <w:t xml:space="preserve">;</w:t>
+      </w:r>
+      <w:r>
+        <w:br/>
+      </w:r>
+      <w:r>
+        <w:rPr>
+          <w:rStyle w:val="NormalTok"/>
+        </w:rPr>
+        <w:t xml:space="preserve">        </w:t>
+      </w:r>
+      <w:r>
+        <w:rPr>
+          <w:rStyle w:val="KeywordTok"/>
+        </w:rPr>
+        <w:t xml:space="preserve">break</w:t>
+      </w:r>
+      <w:r>
+        <w:rPr>
+          <w:rStyle w:val="OperatorTok"/>
+        </w:rPr>
+        <w:t xml:space="preserve">;</w:t>
+      </w:r>
+      <w:r>
+        <w:br/>
+      </w:r>
+      <w:r>
+        <w:rPr>
+          <w:rStyle w:val="NormalTok"/>
+        </w:rPr>
+        <w:t xml:space="preserve">    </w:t>
+      </w:r>
+      <w:r>
+        <w:rPr>
+          <w:rStyle w:val="KeywordTok"/>
+        </w:rPr>
+        <w:t xml:space="preserve">case</w:t>
+      </w:r>
+      <w:r>
+        <w:rPr>
+          <w:rStyle w:val="NormalTok"/>
+        </w:rPr>
+        <w:t xml:space="preserve"> </w:t>
+      </w:r>
+      <w:r>
+        <w:rPr>
+          <w:rStyle w:val="OperatorTok"/>
+        </w:rPr>
+        <w:t xml:space="preserve">(</w:t>
+      </w:r>
+      <w:r>
+        <w:rPr>
+          <w:rStyle w:val="StringTok"/>
+        </w:rPr>
+        <w:t xml:space="preserve">"Tuesday"</w:t>
+      </w:r>
+      <w:r>
+        <w:rPr>
+          <w:rStyle w:val="OperatorTok"/>
+        </w:rPr>
+        <w:t xml:space="preserve">):</w:t>
+      </w:r>
+      <w:r>
+        <w:br/>
+      </w:r>
+      <w:r>
+        <w:rPr>
+          <w:rStyle w:val="NormalTok"/>
+        </w:rPr>
+        <w:t xml:space="preserve">        num_day </w:t>
+      </w:r>
+      <w:r>
+        <w:rPr>
+          <w:rStyle w:val="OperatorTok"/>
+        </w:rPr>
+        <w:t xml:space="preserve">=</w:t>
+      </w:r>
+      <w:r>
+        <w:rPr>
+          <w:rStyle w:val="NormalTok"/>
+        </w:rPr>
+        <w:t xml:space="preserve"> </w:t>
+      </w:r>
+      <w:r>
+        <w:rPr>
+          <w:rStyle w:val="DecValTok"/>
+        </w:rPr>
+        <w:t xml:space="preserve">2</w:t>
+      </w:r>
+      <w:r>
+        <w:rPr>
+          <w:rStyle w:val="OperatorTok"/>
+        </w:rPr>
+        <w:t xml:space="preserve">;</w:t>
+      </w:r>
+      <w:r>
+        <w:br/>
+      </w:r>
+      <w:r>
+        <w:rPr>
+          <w:rStyle w:val="NormalTok"/>
+        </w:rPr>
+        <w:t xml:space="preserve">        </w:t>
+      </w:r>
+      <w:r>
+        <w:rPr>
+          <w:rStyle w:val="KeywordTok"/>
+        </w:rPr>
+        <w:t xml:space="preserve">break</w:t>
+      </w:r>
+      <w:r>
+        <w:rPr>
+          <w:rStyle w:val="OperatorTok"/>
+        </w:rPr>
+        <w:t xml:space="preserve">;</w:t>
+      </w:r>
+      <w:r>
+        <w:br/>
+      </w:r>
+      <w:r>
+        <w:rPr>
+          <w:rStyle w:val="NormalTok"/>
+        </w:rPr>
+        <w:t xml:space="preserve">    </w:t>
+      </w:r>
+      <w:r>
+        <w:rPr>
+          <w:rStyle w:val="KeywordTok"/>
+        </w:rPr>
+        <w:t xml:space="preserve">case</w:t>
+      </w:r>
+      <w:r>
+        <w:rPr>
+          <w:rStyle w:val="NormalTok"/>
+        </w:rPr>
+        <w:t xml:space="preserve"> </w:t>
+      </w:r>
+      <w:r>
+        <w:rPr>
+          <w:rStyle w:val="OperatorTok"/>
+        </w:rPr>
+        <w:t xml:space="preserve">(</w:t>
+      </w:r>
+      <w:r>
+        <w:rPr>
+          <w:rStyle w:val="StringTok"/>
+        </w:rPr>
+        <w:t xml:space="preserve">"Wednesday"</w:t>
+      </w:r>
+      <w:r>
+        <w:rPr>
+          <w:rStyle w:val="OperatorTok"/>
+        </w:rPr>
+        <w:t xml:space="preserve">):</w:t>
+      </w:r>
+      <w:r>
+        <w:br/>
+      </w:r>
+      <w:r>
+        <w:rPr>
+          <w:rStyle w:val="NormalTok"/>
+        </w:rPr>
+        <w:t xml:space="preserve">        num_day </w:t>
+      </w:r>
+      <w:r>
+        <w:rPr>
+          <w:rStyle w:val="OperatorTok"/>
+        </w:rPr>
+        <w:t xml:space="preserve">=</w:t>
+      </w:r>
+      <w:r>
+        <w:rPr>
+          <w:rStyle w:val="NormalTok"/>
+        </w:rPr>
+        <w:t xml:space="preserve"> </w:t>
+      </w:r>
+      <w:r>
+        <w:rPr>
+          <w:rStyle w:val="DecValTok"/>
+        </w:rPr>
+        <w:t xml:space="preserve">3</w:t>
+      </w:r>
+      <w:r>
+        <w:rPr>
+          <w:rStyle w:val="OperatorTok"/>
+        </w:rPr>
+        <w:t xml:space="preserve">;</w:t>
+      </w:r>
+      <w:r>
+        <w:br/>
+      </w:r>
+      <w:r>
+        <w:rPr>
+          <w:rStyle w:val="NormalTok"/>
+        </w:rPr>
+        <w:t xml:space="preserve">        </w:t>
+      </w:r>
+      <w:r>
+        <w:rPr>
+          <w:rStyle w:val="KeywordTok"/>
+        </w:rPr>
+        <w:t xml:space="preserve">break</w:t>
+      </w:r>
+      <w:r>
+        <w:rPr>
+          <w:rStyle w:val="OperatorTok"/>
+        </w:rPr>
+        <w:t xml:space="preserve">;</w:t>
+      </w:r>
+      <w:r>
+        <w:br/>
+      </w:r>
+      <w:r>
+        <w:rPr>
+          <w:rStyle w:val="NormalTok"/>
+        </w:rPr>
+        <w:t xml:space="preserve">    </w:t>
+      </w:r>
+      <w:r>
+        <w:rPr>
+          <w:rStyle w:val="KeywordTok"/>
+        </w:rPr>
+        <w:t xml:space="preserve">case</w:t>
+      </w:r>
+      <w:r>
+        <w:rPr>
+          <w:rStyle w:val="NormalTok"/>
+        </w:rPr>
+        <w:t xml:space="preserve"> </w:t>
+      </w:r>
+      <w:r>
+        <w:rPr>
+          <w:rStyle w:val="OperatorTok"/>
+        </w:rPr>
+        <w:t xml:space="preserve">(</w:t>
+      </w:r>
+      <w:r>
+        <w:rPr>
+          <w:rStyle w:val="StringTok"/>
+        </w:rPr>
+        <w:t xml:space="preserve">"Thursday"</w:t>
+      </w:r>
+      <w:r>
+        <w:rPr>
+          <w:rStyle w:val="OperatorTok"/>
+        </w:rPr>
+        <w:t xml:space="preserve">):</w:t>
+      </w:r>
+      <w:r>
+        <w:br/>
+      </w:r>
+      <w:r>
+        <w:rPr>
+          <w:rStyle w:val="NormalTok"/>
+        </w:rPr>
+        <w:t xml:space="preserve">        num_day </w:t>
+      </w:r>
+      <w:r>
+        <w:rPr>
+          <w:rStyle w:val="OperatorTok"/>
+        </w:rPr>
+        <w:t xml:space="preserve">=</w:t>
+      </w:r>
+      <w:r>
+        <w:rPr>
+          <w:rStyle w:val="NormalTok"/>
+        </w:rPr>
+        <w:t xml:space="preserve"> </w:t>
+      </w:r>
+      <w:r>
+        <w:rPr>
+          <w:rStyle w:val="DecValTok"/>
+        </w:rPr>
+        <w:t xml:space="preserve">4</w:t>
+      </w:r>
+      <w:r>
+        <w:rPr>
+          <w:rStyle w:val="OperatorTok"/>
+        </w:rPr>
+        <w:t xml:space="preserve">;</w:t>
+      </w:r>
+      <w:r>
+        <w:br/>
+      </w:r>
+      <w:r>
+        <w:rPr>
+          <w:rStyle w:val="NormalTok"/>
+        </w:rPr>
+        <w:t xml:space="preserve">        </w:t>
+      </w:r>
+      <w:r>
+        <w:rPr>
+          <w:rStyle w:val="KeywordTok"/>
+        </w:rPr>
+        <w:t xml:space="preserve">break</w:t>
+      </w:r>
+      <w:r>
+        <w:rPr>
+          <w:rStyle w:val="OperatorTok"/>
+        </w:rPr>
+        <w:t xml:space="preserve">;</w:t>
+      </w:r>
+      <w:r>
+        <w:br/>
+      </w:r>
+      <w:r>
+        <w:rPr>
+          <w:rStyle w:val="NormalTok"/>
+        </w:rPr>
+        <w:t xml:space="preserve">    </w:t>
+      </w:r>
+      <w:r>
+        <w:rPr>
+          <w:rStyle w:val="KeywordTok"/>
+        </w:rPr>
+        <w:t xml:space="preserve">case</w:t>
+      </w:r>
+      <w:r>
+        <w:rPr>
+          <w:rStyle w:val="NormalTok"/>
+        </w:rPr>
+        <w:t xml:space="preserve"> </w:t>
+      </w:r>
+      <w:r>
+        <w:rPr>
+          <w:rStyle w:val="OperatorTok"/>
+        </w:rPr>
+        <w:t xml:space="preserve">(</w:t>
+      </w:r>
+      <w:r>
+        <w:rPr>
+          <w:rStyle w:val="StringTok"/>
+        </w:rPr>
+        <w:t xml:space="preserve">"Friday"</w:t>
+      </w:r>
+      <w:r>
+        <w:rPr>
+          <w:rStyle w:val="OperatorTok"/>
+        </w:rPr>
+        <w:t xml:space="preserve">):</w:t>
+      </w:r>
+      <w:r>
+        <w:br/>
+      </w:r>
+      <w:r>
+        <w:rPr>
+          <w:rStyle w:val="NormalTok"/>
+        </w:rPr>
+        <w:t xml:space="preserve">        num_day </w:t>
+      </w:r>
+      <w:r>
+        <w:rPr>
+          <w:rStyle w:val="OperatorTok"/>
+        </w:rPr>
+        <w:t xml:space="preserve">=</w:t>
+      </w:r>
+      <w:r>
+        <w:rPr>
+          <w:rStyle w:val="NormalTok"/>
+        </w:rPr>
+        <w:t xml:space="preserve"> </w:t>
+      </w:r>
+      <w:r>
+        <w:rPr>
+          <w:rStyle w:val="DecValTok"/>
+        </w:rPr>
+        <w:t xml:space="preserve">5</w:t>
+      </w:r>
+      <w:r>
+        <w:rPr>
+          <w:rStyle w:val="OperatorTok"/>
+        </w:rPr>
+        <w:t xml:space="preserve">;</w:t>
+      </w:r>
+      <w:r>
+        <w:br/>
+      </w:r>
+      <w:r>
+        <w:rPr>
+          <w:rStyle w:val="NormalTok"/>
+        </w:rPr>
+        <w:t xml:space="preserve">        </w:t>
+      </w:r>
+      <w:r>
+        <w:rPr>
+          <w:rStyle w:val="KeywordTok"/>
+        </w:rPr>
+        <w:t xml:space="preserve">break</w:t>
+      </w:r>
+      <w:r>
+        <w:rPr>
+          <w:rStyle w:val="OperatorTok"/>
+        </w:rPr>
+        <w:t xml:space="preserve">;</w:t>
+      </w:r>
+      <w:r>
+        <w:br/>
+      </w:r>
+      <w:r>
+        <w:rPr>
+          <w:rStyle w:val="NormalTok"/>
+        </w:rPr>
+        <w:t xml:space="preserve">    </w:t>
+      </w:r>
+      <w:r>
+        <w:rPr>
+          <w:rStyle w:val="KeywordTok"/>
+        </w:rPr>
+        <w:t xml:space="preserve">case</w:t>
+      </w:r>
+      <w:r>
+        <w:rPr>
+          <w:rStyle w:val="NormalTok"/>
+        </w:rPr>
+        <w:t xml:space="preserve"> </w:t>
+      </w:r>
+      <w:r>
+        <w:rPr>
+          <w:rStyle w:val="OperatorTok"/>
+        </w:rPr>
+        <w:t xml:space="preserve">(</w:t>
+      </w:r>
+      <w:r>
+        <w:rPr>
+          <w:rStyle w:val="StringTok"/>
+        </w:rPr>
+        <w:t xml:space="preserve">"Saturday"</w:t>
+      </w:r>
+      <w:r>
+        <w:rPr>
+          <w:rStyle w:val="OperatorTok"/>
+        </w:rPr>
+        <w:t xml:space="preserve">):</w:t>
+      </w:r>
+      <w:r>
+        <w:br/>
+      </w:r>
+      <w:r>
+        <w:rPr>
+          <w:rStyle w:val="NormalTok"/>
+        </w:rPr>
+        <w:t xml:space="preserve">        num_day </w:t>
+      </w:r>
+      <w:r>
+        <w:rPr>
+          <w:rStyle w:val="OperatorTok"/>
+        </w:rPr>
+        <w:t xml:space="preserve">=</w:t>
+      </w:r>
+      <w:r>
+        <w:rPr>
+          <w:rStyle w:val="NormalTok"/>
+        </w:rPr>
+        <w:t xml:space="preserve"> </w:t>
+      </w:r>
+      <w:r>
+        <w:rPr>
+          <w:rStyle w:val="DecValTok"/>
+        </w:rPr>
+        <w:t xml:space="preserve">6</w:t>
+      </w:r>
+      <w:r>
+        <w:rPr>
+          <w:rStyle w:val="OperatorTok"/>
+        </w:rPr>
+        <w:t xml:space="preserve">;</w:t>
+      </w:r>
+      <w:r>
+        <w:br/>
+      </w:r>
+      <w:r>
+        <w:rPr>
+          <w:rStyle w:val="NormalTok"/>
+        </w:rPr>
+        <w:t xml:space="preserve">        </w:t>
+      </w:r>
+      <w:r>
+        <w:rPr>
+          <w:rStyle w:val="KeywordTok"/>
+        </w:rPr>
+        <w:t xml:space="preserve">break</w:t>
+      </w:r>
+      <w:r>
+        <w:rPr>
+          <w:rStyle w:val="OperatorTok"/>
+        </w:rPr>
+        <w:t xml:space="preserve">;</w:t>
+      </w:r>
+      <w:r>
+        <w:br/>
+      </w:r>
+      <w:r>
+        <w:rPr>
+          <w:rStyle w:val="NormalTok"/>
+        </w:rPr>
+        <w:t xml:space="preserve">    </w:t>
+      </w:r>
+      <w:r>
+        <w:rPr>
+          <w:rStyle w:val="KeywordTok"/>
+        </w:rPr>
+        <w:t xml:space="preserve">case</w:t>
+      </w:r>
+      <w:r>
+        <w:rPr>
+          <w:rStyle w:val="NormalTok"/>
+        </w:rPr>
+        <w:t xml:space="preserve"> </w:t>
+      </w:r>
+      <w:r>
+        <w:rPr>
+          <w:rStyle w:val="OperatorTok"/>
+        </w:rPr>
+        <w:t xml:space="preserve">(</w:t>
+      </w:r>
+      <w:r>
+        <w:rPr>
+          <w:rStyle w:val="StringTok"/>
+        </w:rPr>
+        <w:t xml:space="preserve">"Sunday"</w:t>
+      </w:r>
+      <w:r>
+        <w:rPr>
+          <w:rStyle w:val="OperatorTok"/>
+        </w:rPr>
+        <w:t xml:space="preserve">):</w:t>
+      </w:r>
+      <w:r>
+        <w:br/>
+      </w:r>
+      <w:r>
+        <w:rPr>
+          <w:rStyle w:val="NormalTok"/>
+        </w:rPr>
+        <w:t xml:space="preserve">        num_day </w:t>
+      </w:r>
+      <w:r>
+        <w:rPr>
+          <w:rStyle w:val="OperatorTok"/>
+        </w:rPr>
+        <w:t xml:space="preserve">=</w:t>
+      </w:r>
+      <w:r>
+        <w:rPr>
+          <w:rStyle w:val="NormalTok"/>
+        </w:rPr>
+        <w:t xml:space="preserve"> </w:t>
+      </w:r>
+      <w:r>
+        <w:rPr>
+          <w:rStyle w:val="DecValTok"/>
+        </w:rPr>
+        <w:t xml:space="preserve">7</w:t>
+      </w:r>
+      <w:r>
+        <w:rPr>
+          <w:rStyle w:val="OperatorTok"/>
+        </w:rPr>
+        <w:t xml:space="preserve">;</w:t>
+      </w:r>
+      <w:r>
+        <w:br/>
+      </w:r>
+      <w:r>
+        <w:rPr>
+          <w:rStyle w:val="NormalTok"/>
+        </w:rPr>
+        <w:t xml:space="preserve">        </w:t>
+      </w:r>
+      <w:r>
+        <w:rPr>
+          <w:rStyle w:val="KeywordTok"/>
+        </w:rPr>
+        <w:t xml:space="preserve">break</w:t>
+      </w:r>
+      <w:r>
+        <w:rPr>
+          <w:rStyle w:val="OperatorTok"/>
+        </w:rPr>
+        <w:t xml:space="preserve">;</w:t>
+      </w:r>
+      <w:r>
+        <w:br/>
+      </w:r>
+      <w:r>
+        <w:rPr>
+          <w:rStyle w:val="NormalTok"/>
+        </w:rPr>
+        <w:t xml:space="preserve">    </w:t>
+      </w:r>
+      <w:r>
+        <w:rPr>
+          <w:rStyle w:val="KeywordTok"/>
+        </w:rPr>
+        <w:t xml:space="preserve">default</w:t>
+      </w:r>
+      <w:r>
+        <w:rPr>
+          <w:rStyle w:val="OperatorTok"/>
+        </w:rPr>
+        <w:t xml:space="preserve">:</w:t>
+      </w:r>
+      <w:r>
+        <w:br/>
+      </w:r>
+      <w:r>
+        <w:rPr>
+          <w:rStyle w:val="NormalTok"/>
+        </w:rPr>
+        <w:t xml:space="preserve">        num_day </w:t>
+      </w:r>
+      <w:r>
+        <w:rPr>
+          <w:rStyle w:val="OperatorTok"/>
+        </w:rPr>
+        <w:t xml:space="preserve">=</w:t>
+      </w:r>
+      <w:r>
+        <w:rPr>
+          <w:rStyle w:val="NormalTok"/>
+        </w:rPr>
+        <w:t xml:space="preserve"> </w:t>
+      </w:r>
+      <w:r>
+        <w:rPr>
+          <w:rStyle w:val="OperatorTok"/>
+        </w:rPr>
+        <w:t xml:space="preserve">-</w:t>
+      </w:r>
+      <w:r>
+        <w:rPr>
+          <w:rStyle w:val="DecValTok"/>
+        </w:rPr>
+        <w:t xml:space="preserve">1</w:t>
+      </w:r>
+      <w:r>
+        <w:rPr>
+          <w:rStyle w:val="OperatorTok"/>
+        </w:rPr>
+        <w:t xml:space="preserve">;</w:t>
+      </w:r>
+      <w:r>
+        <w:rPr>
+          <w:rStyle w:val="NormalTok"/>
+        </w:rPr>
+        <w:t xml:space="preserve"> </w:t>
+      </w:r>
+      <w:r>
+        <w:rPr>
+          <w:rStyle w:val="CommentTok"/>
+        </w:rPr>
+        <w:t xml:space="preserve">// This is an error code.</w:t>
+      </w:r>
+      <w:r>
+        <w:br/>
+      </w:r>
+      <w:r>
+        <w:rPr>
+          <w:rStyle w:val="NormalTok"/>
+        </w:rPr>
+        <w:t xml:space="preserve">        </w:t>
+      </w:r>
+      <w:r>
+        <w:rPr>
+          <w:rStyle w:val="KeywordTok"/>
+        </w:rPr>
+        <w:t xml:space="preserve">break</w:t>
+      </w:r>
+      <w:r>
+        <w:rPr>
+          <w:rStyle w:val="OperatorTok"/>
+        </w:rPr>
+        <w:t xml:space="preserve">;</w:t>
+      </w:r>
+      <w:r>
+        <w:br/>
+      </w:r>
+      <w:r>
+        <w:rPr>
+          <w:rStyle w:val="OperatorTok"/>
+        </w:rPr>
+        <w:t xml:space="preserve">}</w:t>
+      </w:r>
+      <w:r>
+        <w:br/>
+      </w:r>
+      <w:r>
+        <w:rPr>
+          <w:rStyle w:val="NormalTok"/>
+        </w:rPr>
+        <w:t xml:space="preserve">Console</w:t>
+      </w:r>
+      <w:r>
+        <w:rPr>
+          <w:rStyle w:val="OperatorTok"/>
+        </w:rPr>
+        <w:t xml:space="preserve">.</w:t>
+      </w:r>
+      <w:r>
+        <w:rPr>
+          <w:rStyle w:val="FunctionTok"/>
+        </w:rPr>
+        <w:t xml:space="preserve">WriteLine</w:t>
+      </w:r>
+      <w:r>
+        <w:rPr>
+          <w:rStyle w:val="OperatorTok"/>
+        </w:rPr>
+        <w:t xml:space="preserve">(</w:t>
+      </w:r>
+      <w:r>
+        <w:rPr>
+          <w:rStyle w:val="StringTok"/>
+        </w:rPr>
+        <w:t xml:space="preserve">"The number corresponding to "</w:t>
+      </w:r>
+      <w:r>
+        <w:rPr>
+          <w:rStyle w:val="NormalTok"/>
+        </w:rPr>
+        <w:t xml:space="preserve"> </w:t>
+      </w:r>
+      <w:r>
+        <w:rPr>
+          <w:rStyle w:val="OperatorTok"/>
+        </w:rPr>
+        <w:t xml:space="preserve">+</w:t>
+      </w:r>
+      <w:r>
+        <w:rPr>
+          <w:rStyle w:val="NormalTok"/>
+        </w:rPr>
+        <w:t xml:space="preserve"> string_day </w:t>
+      </w:r>
+      <w:r>
+        <w:rPr>
+          <w:rStyle w:val="OperatorTok"/>
+        </w:rPr>
+        <w:t xml:space="preserve">+</w:t>
+      </w:r>
+      <w:r>
+        <w:rPr>
+          <w:rStyle w:val="NormalTok"/>
+        </w:rPr>
+        <w:t xml:space="preserve"> </w:t>
+      </w:r>
+      <w:r>
+        <w:rPr>
+          <w:rStyle w:val="StringTok"/>
+        </w:rPr>
+        <w:t xml:space="preserve">" is "</w:t>
+      </w:r>
+      <w:r>
+        <w:rPr>
+          <w:rStyle w:val="NormalTok"/>
+        </w:rPr>
+        <w:t xml:space="preserve"> </w:t>
+      </w:r>
+      <w:r>
+        <w:rPr>
+          <w:rStyle w:val="OperatorTok"/>
+        </w:rPr>
+        <w:t xml:space="preserve">+</w:t>
+      </w:r>
+      <w:r>
+        <w:rPr>
+          <w:rStyle w:val="NormalTok"/>
+        </w:rPr>
+        <w:t xml:space="preserve"> num_day </w:t>
+      </w:r>
+      <w:r>
+        <w:rPr>
+          <w:rStyle w:val="OperatorTok"/>
+        </w:rPr>
+        <w:t xml:space="preserve">+</w:t>
+      </w:r>
+      <w:r>
+        <w:rPr>
+          <w:rStyle w:val="NormalTok"/>
+        </w:rPr>
+        <w:t xml:space="preserve"> </w:t>
+      </w:r>
+      <w:r>
+        <w:rPr>
+          <w:rStyle w:val="StringTok"/>
+        </w:rPr>
+        <w:t xml:space="preserve">"."</w:t>
+      </w:r>
+      <w:r>
+        <w:rPr>
+          <w:rStyle w:val="OperatorTok"/>
+        </w:rPr>
+        <w:t xml:space="preserve">);</w:t>
       </w:r>
     </w:p>
-    <w:bookmarkStart w:id="21" w:name="from-switch-to-if-else"/>
     <w:p>
       <w:pPr>
-        <w:pStyle w:val="Heading2"/>
-      </w:pPr>
-      <w:r>
-        <w:t xml:space="preserve">From</w:t>
-      </w:r>
-      <w:r>
-        <w:t xml:space="preserve"> </w:t>
-      </w:r>
-      <w:r>
-        <w:rPr>
-          <w:rStyle w:val="KeywordTok"/>
-        </w:rPr>
-        <w:t xml:space="preserve">switch</w:t>
-      </w:r>
-      <w:r>
-        <w:t xml:space="preserve"> </w:t>
-      </w:r>
-      <w:r>
-        <w:t xml:space="preserve">to</w:t>
-      </w:r>
-      <w:r>
-        <w:t xml:space="preserve"> </w:t>
-      </w:r>
-      <w:r>
-        <w:rPr>
-          <w:rStyle w:val="KeywordTok"/>
-        </w:rPr>
-        <w:t xml:space="preserve">if</w:t>
-      </w:r>
-      <w:r>
-        <w:rPr>
-          <w:rStyle w:val="OperatorTok"/>
-        </w:rPr>
-        <w:t xml:space="preserve">-</w:t>
-      </w:r>
-      <w:r>
-        <w:rPr>
-          <w:rStyle w:val="KeywordTok"/>
-        </w:rPr>
-        <w:t xml:space="preserve">else</w:t>
+        <w:pStyle w:val="FirstParagraph"/>
+      </w:pPr>
+      <w:r>
+        <w:t xml:space="preserve">Now, do the following:</w:t>
       </w:r>
     </w:p>
     <w:p>
@@ -293,145 +1155,7 @@
         <w:pStyle w:val="Compact"/>
       </w:pPr>
       <w:r>
-        <w:t xml:space="preserve">Write a</w:t>
-      </w:r>
-      <w:r>
-        <w:t xml:space="preserve"> </w:t>
-      </w:r>
-      <w:r>
-        <w:rPr>
-          <w:rStyle w:val="KeywordTok"/>
-        </w:rPr>
-        <w:t xml:space="preserve">switch</w:t>
-      </w:r>
-      <w:r>
-        <w:t xml:space="preserve"> </w:t>
-      </w:r>
-      <w:r>
-        <w:t xml:space="preserve">statement that sets</w:t>
-      </w:r>
-      <w:r>
-        <w:t xml:space="preserve"> </w:t>
-      </w:r>
-      <w:r>
-        <w:rPr>
-          <w:rStyle w:val="NormalTok"/>
-        </w:rPr>
-        <w:t xml:space="preserve">flag</w:t>
-      </w:r>
-      <w:r>
-        <w:t xml:space="preserve"> </w:t>
-      </w:r>
-      <w:r>
-        <w:t xml:space="preserve">to</w:t>
-      </w:r>
-      <w:r>
-        <w:t xml:space="preserve"> </w:t>
-      </w:r>
-      <w:r>
-        <w:rPr>
-          <w:rStyle w:val="KeywordTok"/>
-        </w:rPr>
-        <w:t xml:space="preserve">true</w:t>
-      </w:r>
-      <w:r>
-        <w:t xml:space="preserve"> </w:t>
-      </w:r>
-      <w:r>
-        <w:t xml:space="preserve">if the value of</w:t>
-      </w:r>
-      <w:r>
-        <w:t xml:space="preserve"> </w:t>
-      </w:r>
-      <w:r>
-        <w:rPr>
-          <w:rStyle w:val="NormalTok"/>
-        </w:rPr>
-        <w:t xml:space="preserve">day</w:t>
-      </w:r>
-      <w:r>
-        <w:t xml:space="preserve"> </w:t>
-      </w:r>
-      <w:r>
-        <w:t xml:space="preserve">is</w:t>
-      </w:r>
-      <w:r>
-        <w:t xml:space="preserve"> </w:t>
-      </w:r>
-      <w:r>
-        <w:rPr>
-          <w:rStyle w:val="StringTok"/>
-        </w:rPr>
-        <w:t xml:space="preserve">"Mon."</w:t>
-      </w:r>
-      <w:r>
-        <w:t xml:space="preserve">,</w:t>
-      </w:r>
-      <w:r>
-        <w:t xml:space="preserve"> </w:t>
-      </w:r>
-      <w:r>
-        <w:rPr>
-          <w:rStyle w:val="StringTok"/>
-        </w:rPr>
-        <w:t xml:space="preserve">"Tue."</w:t>
-      </w:r>
-      <w:r>
-        <w:t xml:space="preserve">,</w:t>
-      </w:r>
-      <w:r>
-        <w:t xml:space="preserve"> </w:t>
-      </w:r>
-      <w:r>
-        <w:rPr>
-          <w:rStyle w:val="StringTok"/>
-        </w:rPr>
-        <w:t xml:space="preserve">"Wed."</w:t>
-      </w:r>
-      <w:r>
-        <w:t xml:space="preserve">,</w:t>
-      </w:r>
-      <w:r>
-        <w:t xml:space="preserve"> </w:t>
-      </w:r>
-      <w:r>
-        <w:rPr>
-          <w:rStyle w:val="StringTok"/>
-        </w:rPr>
-        <w:t xml:space="preserve">"Thu."</w:t>
-      </w:r>
-      <w:r>
-        <w:t xml:space="preserve"> </w:t>
-      </w:r>
-      <w:r>
-        <w:t xml:space="preserve">or</w:t>
-      </w:r>
-      <w:r>
-        <w:t xml:space="preserve"> </w:t>
-      </w:r>
-      <w:r>
-        <w:rPr>
-          <w:rStyle w:val="StringTok"/>
-        </w:rPr>
-        <w:t xml:space="preserve">"Fri."</w:t>
-      </w:r>
-      <w:r>
-        <w:t xml:space="preserve">, and to</w:t>
-      </w:r>
-      <w:r>
-        <w:t xml:space="preserve"> </w:t>
-      </w:r>
-      <w:r>
-        <w:rPr>
-          <w:rStyle w:val="KeywordTok"/>
-        </w:rPr>
-        <w:t xml:space="preserve">false</w:t>
-      </w:r>
-      <w:r>
-        <w:t xml:space="preserve"> </w:t>
-      </w:r>
-      <w:r>
-        <w:t xml:space="preserve">otherwise.</w:t>
+        <w:t xml:space="preserve">Test the program with various values and make sure it behaves as expected.</w:t>
       </w:r>
     </w:p>
     <w:p>
@@ -443,7 +1167,7 @@
         <w:pStyle w:val="Compact"/>
       </w:pPr>
       <w:r>
-        <w:t xml:space="preserve">Rewrite the previous statement as an</w:t>
+        <w:t xml:space="preserve">Comment the</w:t>
       </w:r>
       <w:r>
         <w:t xml:space="preserve"> </w:t>
@@ -452,19 +1176,195 @@
         <w:rPr>
           <w:rStyle w:val="KeywordTok"/>
         </w:rPr>
+        <w:t xml:space="preserve">default</w:t>
+      </w:r>
+      <w:r>
+        <w:rPr>
+          <w:rStyle w:val="OperatorTok"/>
+        </w:rPr>
+        <w:t xml:space="preserve">:</w:t>
+      </w:r>
+      <w:r>
+        <w:t xml:space="preserve"> </w:t>
+      </w:r>
+      <w:r>
+        <w:t xml:space="preserve">case along with the two lines below it, and compile your program. Why is the compiler complaining?</w:t>
+      </w:r>
+    </w:p>
+    <w:p>
+      <w:pPr>
+        <w:numPr>
+          <w:ilvl w:val="0"/>
+          <w:numId w:val="1001"/>
+        </w:numPr>
+        <w:pStyle w:val="Compact"/>
+      </w:pPr>
+      <w:r>
+        <w:t xml:space="preserve">Restore the code to its original state.</w:t>
+      </w:r>
+    </w:p>
+    <w:p>
+      <w:pPr>
+        <w:numPr>
+          <w:ilvl w:val="0"/>
+          <w:numId w:val="1001"/>
+        </w:numPr>
+        <w:pStyle w:val="Compact"/>
+      </w:pPr>
+      <w:r>
+        <w:t xml:space="preserve">Change the code so that</w:t>
+      </w:r>
+      <w:r>
+        <w:t xml:space="preserve"> </w:t>
+      </w:r>
+      <w:r>
+        <w:t xml:space="preserve">“</w:t>
+      </w:r>
+      <w:r>
+        <w:t xml:space="preserve">monday</w:t>
+      </w:r>
+      <w:r>
+        <w:t xml:space="preserve">”</w:t>
+      </w:r>
+      <w:r>
+        <w:t xml:space="preserve"> </w:t>
+      </w:r>
+      <w:r>
+        <w:t xml:space="preserve">would make the value 1 being assigned to</w:t>
+      </w:r>
+      <w:r>
+        <w:t xml:space="preserve"> </w:t>
+      </w:r>
+      <w:r>
+        <w:rPr>
+          <w:rStyle w:val="NormalTok"/>
+        </w:rPr>
+        <w:t xml:space="preserve">num_day</w:t>
+      </w:r>
+      <w:r>
+        <w:t xml:space="preserve">.</w:t>
+      </w:r>
+    </w:p>
+    <w:p>
+      <w:pPr>
+        <w:numPr>
+          <w:ilvl w:val="0"/>
+          <w:numId w:val="1001"/>
+        </w:numPr>
+        <w:pStyle w:val="Compact"/>
+      </w:pPr>
+      <w:r>
+        <w:t xml:space="preserve">Change the code so that</w:t>
+      </w:r>
+      <w:r>
+        <w:t xml:space="preserve"> </w:t>
+      </w:r>
+      <w:hyperlink r:id="rId21">
+        <w:r>
+          <w:rPr>
+            <w:rStyle w:val="Hyperlink"/>
+          </w:rPr>
+          <w:t xml:space="preserve">the days of the week would start on Sunday</w:t>
+        </w:r>
+      </w:hyperlink>
+      <w:r>
+        <w:t xml:space="preserve">, i.e.,</w:t>
+      </w:r>
+      <w:r>
+        <w:t xml:space="preserve"> </w:t>
+      </w:r>
+      <w:r>
+        <w:t xml:space="preserve">“</w:t>
+      </w:r>
+      <w:r>
+        <w:t xml:space="preserve">Sunday</w:t>
+      </w:r>
+      <w:r>
+        <w:t xml:space="preserve">”</w:t>
+      </w:r>
+      <w:r>
+        <w:t xml:space="preserve"> </w:t>
+      </w:r>
+      <w:r>
+        <w:t xml:space="preserve">trigger the value 1 to being assigned to</w:t>
+      </w:r>
+      <w:r>
+        <w:t xml:space="preserve"> </w:t>
+      </w:r>
+      <w:r>
+        <w:rPr>
+          <w:rStyle w:val="NormalTok"/>
+        </w:rPr>
+        <w:t xml:space="preserve">num_day</w:t>
+      </w:r>
+      <w:r>
+        <w:t xml:space="preserve">,</w:t>
+      </w:r>
+      <w:r>
+        <w:t xml:space="preserve"> </w:t>
+      </w:r>
+      <w:r>
+        <w:t xml:space="preserve">“</w:t>
+      </w:r>
+      <w:r>
+        <w:t xml:space="preserve">Monday</w:t>
+      </w:r>
+      <w:r>
+        <w:t xml:space="preserve">”</w:t>
+      </w:r>
+      <w:r>
+        <w:t xml:space="preserve"> </w:t>
+      </w:r>
+      <w:r>
+        <w:t xml:space="preserve">trigger the value 2 to being assigned to</w:t>
+      </w:r>
+      <w:r>
+        <w:t xml:space="preserve"> </w:t>
+      </w:r>
+      <w:r>
+        <w:rPr>
+          <w:rStyle w:val="NormalTok"/>
+        </w:rPr>
+        <w:t xml:space="preserve">num_day</w:t>
+      </w:r>
+      <w:r>
+        <w:t xml:space="preserve">, etc.</w:t>
+      </w:r>
+    </w:p>
+    <w:p>
+      <w:pPr>
+        <w:numPr>
+          <w:ilvl w:val="0"/>
+          <w:numId w:val="1001"/>
+        </w:numPr>
+        <w:pStyle w:val="Compact"/>
+      </w:pPr>
+      <w:r>
+        <w:t xml:space="preserve">Finally, change the last message if the code is in error: use an</w:t>
+      </w:r>
+      <w:r>
+        <w:t xml:space="preserve"> </w:t>
+      </w:r>
+      <w:r>
+        <w:rPr>
+          <w:rStyle w:val="KeywordTok"/>
+        </w:rPr>
         <w:t xml:space="preserve">if</w:t>
       </w:r>
       <w:r>
-        <w:rPr>
-          <w:rStyle w:val="OperatorTok"/>
-        </w:rPr>
-        <w:t xml:space="preserve">-</w:t>
+        <w:t xml:space="preserve"> </w:t>
+      </w:r>
+      <w:r>
+        <w:t xml:space="preserve">statement to display a different message if the user input did not matched one of the literals in your</w:t>
+      </w:r>
+      <w:r>
+        <w:t xml:space="preserve"> </w:t>
       </w:r>
       <w:r>
         <w:rPr>
           <w:rStyle w:val="KeywordTok"/>
         </w:rPr>
-        <w:t xml:space="preserve">else</w:t>
+        <w:t xml:space="preserve">switch</w:t>
       </w:r>
       <w:r>
         <w:t xml:space="preserve"> </w:t>
@@ -473,14 +1373,14 @@
         <w:t xml:space="preserve">statement.</w:t>
       </w:r>
     </w:p>
-    <w:bookmarkEnd w:id="21"/>
-    <w:bookmarkStart w:id="22" w:name="from-if-else-to-switch"/>
+    <w:bookmarkEnd w:id="22"/>
+    <w:bookmarkStart w:id="28" w:name="practicing-if-and-switch"/>
     <w:p>
       <w:pPr>
-        <w:pStyle w:val="Heading2"/>
-      </w:pPr>
-      <w:r>
-        <w:t xml:space="preserve">From</w:t>
+        <w:pStyle w:val="Heading1"/>
+      </w:pPr>
+      <w:r>
+        <w:t xml:space="preserve">Practicing</w:t>
       </w:r>
       <w:r>
         <w:t xml:space="preserve"> </w:t>
@@ -492,22 +1392,45 @@
         <w:t xml:space="preserve">if</w:t>
       </w:r>
       <w:r>
-        <w:rPr>
-          <w:rStyle w:val="OperatorTok"/>
-        </w:rPr>
-        <w:t xml:space="preserve">-</w:t>
+        <w:t xml:space="preserve"> </w:t>
+      </w:r>
+      <w:r>
+        <w:t xml:space="preserve">and</w:t>
+      </w:r>
+      <w:r>
+        <w:t xml:space="preserve"> </w:t>
       </w:r>
       <w:r>
         <w:rPr>
           <w:rStyle w:val="KeywordTok"/>
         </w:rPr>
-        <w:t xml:space="preserve">else</w:t>
-      </w:r>
-      <w:r>
-        <w:t xml:space="preserve"> </w:t>
-      </w:r>
-      <w:r>
-        <w:t xml:space="preserve">to</w:t>
+        <w:t xml:space="preserve">switch</w:t>
+      </w:r>
+    </w:p>
+    <w:p>
+      <w:pPr>
+        <w:pStyle w:val="FirstParagraph"/>
+      </w:pPr>
+      <w:r>
+        <w:t xml:space="preserve">This exercise will ask you to write a rather abstract program that performs simple manipulations on a few variables.</w:t>
+      </w:r>
+      <w:r>
+        <w:t xml:space="preserve"> </w:t>
+      </w:r>
+      <w:r>
+        <w:t xml:space="preserve">The main goal is to have you practise</w:t>
+      </w:r>
+      <w:r>
+        <w:t xml:space="preserve"> </w:t>
+      </w:r>
+      <w:r>
+        <w:t xml:space="preserve">“</w:t>
+      </w:r>
+      <w:r>
+        <w:t xml:space="preserve">transforming</w:t>
+      </w:r>
+      <w:r>
+        <w:t xml:space="preserve">”</w:t>
       </w:r>
       <w:r>
         <w:t xml:space="preserve"> </w:t>
@@ -516,7 +1439,54 @@
         <w:rPr>
           <w:rStyle w:val="KeywordTok"/>
         </w:rPr>
+        <w:t xml:space="preserve">if</w:t>
+      </w:r>
+      <w:r>
+        <w:t xml:space="preserve"> </w:t>
+      </w:r>
+      <w:r>
+        <w:t xml:space="preserve">statements into</w:t>
+      </w:r>
+      <w:r>
+        <w:t xml:space="preserve"> </w:t>
+      </w:r>
+      <w:r>
+        <w:rPr>
+          <w:rStyle w:val="KeywordTok"/>
+        </w:rPr>
         <w:t xml:space="preserve">switch</w:t>
+      </w:r>
+      <w:r>
+        <w:t xml:space="preserve"> </w:t>
+      </w:r>
+      <w:r>
+        <w:t xml:space="preserve">statements, and reciprocally.</w:t>
+      </w:r>
+      <w:r>
+        <w:t xml:space="preserve"> </w:t>
+      </w:r>
+      <w:r>
+        <w:t xml:space="preserve">This will help you in memorizing both, and in chosing the most convenient to perform certain task.</w:t>
+      </w:r>
+    </w:p>
+    <w:p>
+      <w:pPr>
+        <w:pStyle w:val="BodyText"/>
+      </w:pPr>
+      <w:r>
+        <w:t xml:space="preserve">Create a new project and do the following in</w:t>
+      </w:r>
+      <w:r>
+        <w:t xml:space="preserve"> </w:t>
+      </w:r>
+      <w:r>
+        <w:rPr>
+          <w:rStyle w:val="NormalTok"/>
+        </w:rPr>
+        <w:t xml:space="preserve">Main</w:t>
+      </w:r>
+      <w:r>
+        <w:t xml:space="preserve">.</w:t>
       </w:r>
     </w:p>
     <w:p>
@@ -528,103 +1498,118 @@
         <w:pStyle w:val="Compact"/>
       </w:pPr>
       <w:r>
-        <w:t xml:space="preserve">Write a</w:t>
-      </w:r>
-      <w:r>
-        <w:t xml:space="preserve"> </w:t>
-      </w:r>
-      <w:r>
-        <w:rPr>
-          <w:rStyle w:val="KeywordTok"/>
-        </w:rPr>
-        <w:t xml:space="preserve">if</w:t>
-      </w:r>
-      <w:r>
-        <w:rPr>
-          <w:rStyle w:val="OperatorTok"/>
-        </w:rPr>
-        <w:t xml:space="preserve">-</w:t>
-      </w:r>
-      <w:r>
-        <w:rPr>
-          <w:rStyle w:val="KeywordTok"/>
-        </w:rPr>
-        <w:t xml:space="preserve">else</w:t>
-      </w:r>
-      <w:r>
-        <w:t xml:space="preserve"> </w:t>
-      </w:r>
-      <w:r>
-        <w:t xml:space="preserve">statement that doubles the value of</w:t>
-      </w:r>
-      <w:r>
-        <w:t xml:space="preserve"> </w:t>
-      </w:r>
-      <w:r>
-        <w:rPr>
-          <w:rStyle w:val="NormalTok"/>
-        </w:rPr>
-        <w:t xml:space="preserve">myVar</w:t>
-      </w:r>
-      <w:r>
-        <w:t xml:space="preserve"> </w:t>
-      </w:r>
-      <w:r>
-        <w:t xml:space="preserve">if</w:t>
-      </w:r>
-      <w:r>
-        <w:t xml:space="preserve"> </w:t>
-      </w:r>
-      <w:r>
-        <w:rPr>
-          <w:rStyle w:val="NormalTok"/>
-        </w:rPr>
-        <w:t xml:space="preserve">myVar</w:t>
-      </w:r>
-      <w:r>
-        <w:t xml:space="preserve"> </w:t>
-      </w:r>
-      <w:r>
-        <w:t xml:space="preserve">is</w:t>
-      </w:r>
-      <w:r>
-        <w:t xml:space="preserve"> </w:t>
-      </w:r>
-      <w:r>
-        <w:rPr>
-          <w:rStyle w:val="DecValTok"/>
-        </w:rPr>
-        <w:t xml:space="preserve">3</w:t>
-      </w:r>
-      <w:r>
-        <w:t xml:space="preserve">,</w:t>
-      </w:r>
-      <w:r>
-        <w:t xml:space="preserve"> </w:t>
-      </w:r>
-      <w:r>
-        <w:rPr>
-          <w:rStyle w:val="DecValTok"/>
-        </w:rPr>
-        <w:t xml:space="preserve">5</w:t>
-      </w:r>
-      <w:r>
-        <w:t xml:space="preserve"> </w:t>
-      </w:r>
-      <w:r>
-        <w:t xml:space="preserve">or</w:t>
-      </w:r>
-      <w:r>
-        <w:t xml:space="preserve"> </w:t>
-      </w:r>
-      <w:r>
-        <w:rPr>
-          <w:rStyle w:val="DecValTok"/>
-        </w:rPr>
-        <w:t xml:space="preserve">7</w:t>
-      </w:r>
-      <w:r>
-        <w:t xml:space="preserve">.</w:t>
+        <w:t xml:space="preserve">Initialize a</w:t>
+      </w:r>
+      <w:r>
+        <w:t xml:space="preserve"> </w:t>
+      </w:r>
+      <w:r>
+        <w:rPr>
+          <w:rStyle w:val="DataTypeTok"/>
+        </w:rPr>
+        <w:t xml:space="preserve">string</w:t>
+      </w:r>
+      <w:r>
+        <w:t xml:space="preserve"> </w:t>
+      </w:r>
+      <w:r>
+        <w:t xml:space="preserve">variable named</w:t>
+      </w:r>
+      <w:r>
+        <w:t xml:space="preserve"> </w:t>
+      </w:r>
+      <w:r>
+        <w:t xml:space="preserve">“</w:t>
+      </w:r>
+      <w:r>
+        <w:t xml:space="preserve">day,</w:t>
+      </w:r>
+      <w:r>
+        <w:t xml:space="preserve">”</w:t>
+      </w:r>
+      <w:r>
+        <w:t xml:space="preserve"> </w:t>
+      </w:r>
+      <w:r>
+        <w:t xml:space="preserve">an</w:t>
+      </w:r>
+      <w:r>
+        <w:t xml:space="preserve"> </w:t>
+      </w:r>
+      <w:r>
+        <w:rPr>
+          <w:rStyle w:val="DataTypeTok"/>
+        </w:rPr>
+        <w:t xml:space="preserve">int</w:t>
+      </w:r>
+      <w:r>
+        <w:t xml:space="preserve"> </w:t>
+      </w:r>
+      <w:r>
+        <w:t xml:space="preserve">variable named</w:t>
+      </w:r>
+      <w:r>
+        <w:t xml:space="preserve"> </w:t>
+      </w:r>
+      <w:r>
+        <w:t xml:space="preserve">“</w:t>
+      </w:r>
+      <w:r>
+        <w:t xml:space="preserve">myVar,</w:t>
+      </w:r>
+      <w:r>
+        <w:t xml:space="preserve">”</w:t>
+      </w:r>
+      <w:r>
+        <w:t xml:space="preserve"> </w:t>
+      </w:r>
+      <w:r>
+        <w:t xml:space="preserve">a</w:t>
+      </w:r>
+      <w:r>
+        <w:t xml:space="preserve"> </w:t>
+      </w:r>
+      <w:r>
+        <w:rPr>
+          <w:rStyle w:val="DataTypeTok"/>
+        </w:rPr>
+        <w:t xml:space="preserve">char</w:t>
+      </w:r>
+      <w:r>
+        <w:t xml:space="preserve"> </w:t>
+      </w:r>
+      <w:r>
+        <w:t xml:space="preserve">variable named</w:t>
+      </w:r>
+      <w:r>
+        <w:t xml:space="preserve"> </w:t>
+      </w:r>
+      <w:r>
+        <w:t xml:space="preserve">“</w:t>
+      </w:r>
+      <w:r>
+        <w:t xml:space="preserve">initial,</w:t>
+      </w:r>
+      <w:r>
+        <w:t xml:space="preserve">”</w:t>
+      </w:r>
+      <w:r>
+        <w:t xml:space="preserve"> </w:t>
+      </w:r>
+      <w:r>
+        <w:t xml:space="preserve">and a Boolean variable named</w:t>
+      </w:r>
+      <w:r>
+        <w:t xml:space="preserve"> </w:t>
+      </w:r>
+      <w:r>
+        <w:t xml:space="preserve">“</w:t>
+      </w:r>
+      <w:r>
+        <w:t xml:space="preserve">flag.</w:t>
+      </w:r>
+      <w:r>
+        <w:t xml:space="preserve">”</w:t>
       </w:r>
     </w:p>
     <w:p>
@@ -636,7 +1621,28 @@
         <w:pStyle w:val="Compact"/>
       </w:pPr>
       <w:r>
-        <w:t xml:space="preserve">Can you rewrite the previous statement as a</w:t>
+        <w:t xml:space="preserve">Set and change the value of these variables to make good tests as you progress through this problem.</w:t>
+      </w:r>
+    </w:p>
+    <w:p>
+      <w:pPr>
+        <w:numPr>
+          <w:ilvl w:val="0"/>
+          <w:numId w:val="1002"/>
+        </w:numPr>
+        <w:pStyle w:val="Compact"/>
+      </w:pPr>
+      <w:r>
+        <w:t xml:space="preserve">You can also display them on the screen to help you in making sure that your statements behave as they are supposed to.</w:t>
+      </w:r>
+    </w:p>
+    <w:bookmarkStart w:id="23" w:name="from-switch-to-if-else"/>
+    <w:p>
+      <w:pPr>
+        <w:pStyle w:val="Heading2"/>
+      </w:pPr>
+      <w:r>
+        <w:t xml:space="preserve">From</w:t>
       </w:r>
       <w:r>
         <w:t xml:space="preserve"> </w:t>
@@ -651,17 +1657,28 @@
         <w:t xml:space="preserve"> </w:t>
       </w:r>
       <w:r>
-        <w:t xml:space="preserve">statement? If so, do it. If not, explain why not.</w:t>
-      </w:r>
-    </w:p>
-    <w:bookmarkEnd w:id="22"/>
-    <w:bookmarkStart w:id="23" w:name="deciding-between-condition-types"/>
-    <w:p>
-      <w:pPr>
-        <w:pStyle w:val="Heading2"/>
-      </w:pPr>
-      <w:r>
-        <w:t xml:space="preserve">Deciding Between Condition Types</w:t>
+        <w:t xml:space="preserve">to</w:t>
+      </w:r>
+      <w:r>
+        <w:t xml:space="preserve"> </w:t>
+      </w:r>
+      <w:r>
+        <w:rPr>
+          <w:rStyle w:val="KeywordTok"/>
+        </w:rPr>
+        <w:t xml:space="preserve">if</w:t>
+      </w:r>
+      <w:r>
+        <w:rPr>
+          <w:rStyle w:val="OperatorTok"/>
+        </w:rPr>
+        <w:t xml:space="preserve">-</w:t>
+      </w:r>
+      <w:r>
+        <w:rPr>
+          <w:rStyle w:val="KeywordTok"/>
+        </w:rPr>
+        <w:t xml:space="preserve">else</w:t>
       </w:r>
     </w:p>
     <w:p>
@@ -673,31 +1690,31 @@
         <w:pStyle w:val="Compact"/>
       </w:pPr>
       <w:r>
-        <w:t xml:space="preserve">Write a statement that doubles the value of</w:t>
-      </w:r>
-      <w:r>
-        <w:t xml:space="preserve"> </w:t>
-      </w:r>
-      <w:r>
-        <w:rPr>
-          <w:rStyle w:val="NormalTok"/>
-        </w:rPr>
-        <w:t xml:space="preserve">myVar</w:t>
-      </w:r>
-      <w:r>
-        <w:t xml:space="preserve"> </w:t>
-      </w:r>
-      <w:r>
-        <w:t xml:space="preserve">and sets</w:t>
-      </w:r>
-      <w:r>
-        <w:t xml:space="preserve"> </w:t>
-      </w:r>
-      <w:r>
-        <w:rPr>
-          <w:rStyle w:val="NormalTok"/>
-        </w:rPr>
-        <w:t xml:space="preserve">initial</w:t>
+        <w:t xml:space="preserve">Write a</w:t>
+      </w:r>
+      <w:r>
+        <w:t xml:space="preserve"> </w:t>
+      </w:r>
+      <w:r>
+        <w:rPr>
+          <w:rStyle w:val="KeywordTok"/>
+        </w:rPr>
+        <w:t xml:space="preserve">switch</w:t>
+      </w:r>
+      <w:r>
+        <w:t xml:space="preserve"> </w:t>
+      </w:r>
+      <w:r>
+        <w:t xml:space="preserve">statement that sets</w:t>
+      </w:r>
+      <w:r>
+        <w:t xml:space="preserve"> </w:t>
+      </w:r>
+      <w:r>
+        <w:rPr>
+          <w:rStyle w:val="NormalTok"/>
+        </w:rPr>
+        <w:t xml:space="preserve">flag</w:t>
       </w:r>
       <w:r>
         <w:t xml:space="preserve"> </w:t>
@@ -710,15 +1727,15 @@
       </w:r>
       <w:r>
         <w:rPr>
-          <w:rStyle w:val="CharTok"/>
-        </w:rPr>
-        <w:t xml:space="preserve">'M'</w:t>
-      </w:r>
-      <w:r>
-        <w:t xml:space="preserve"> </w:t>
-      </w:r>
-      <w:r>
-        <w:t xml:space="preserve">if</w:t>
+          <w:rStyle w:val="KeywordTok"/>
+        </w:rPr>
+        <w:t xml:space="preserve">true</w:t>
+      </w:r>
+      <w:r>
+        <w:t xml:space="preserve"> </w:t>
+      </w:r>
+      <w:r>
+        <w:t xml:space="preserve">if the value of</w:t>
       </w:r>
       <w:r>
         <w:t xml:space="preserve"> </w:t>
@@ -733,7 +1750,7 @@
         <w:t xml:space="preserve"> </w:t>
       </w:r>
       <w:r>
-        <w:t xml:space="preserve">is equal to</w:t>
+        <w:t xml:space="preserve">is</w:t>
       </w:r>
       <w:r>
         <w:t xml:space="preserve"> </w:t>
@@ -742,16 +1759,76 @@
         <w:rPr>
           <w:rStyle w:val="StringTok"/>
         </w:rPr>
-        <w:t xml:space="preserve">"Sat"</w:t>
-      </w:r>
-      <w:r>
-        <w:t xml:space="preserve">.</w:t>
-      </w:r>
-      <w:r>
-        <w:t xml:space="preserve"> </w:t>
-      </w:r>
-      <w:r>
-        <w:t xml:space="preserve">What is the appropriate kind of statement to do this?</w:t>
+        <w:t xml:space="preserve">"Mon."</w:t>
+      </w:r>
+      <w:r>
+        <w:t xml:space="preserve">,</w:t>
+      </w:r>
+      <w:r>
+        <w:t xml:space="preserve"> </w:t>
+      </w:r>
+      <w:r>
+        <w:rPr>
+          <w:rStyle w:val="StringTok"/>
+        </w:rPr>
+        <w:t xml:space="preserve">"Tue."</w:t>
+      </w:r>
+      <w:r>
+        <w:t xml:space="preserve">,</w:t>
+      </w:r>
+      <w:r>
+        <w:t xml:space="preserve"> </w:t>
+      </w:r>
+      <w:r>
+        <w:rPr>
+          <w:rStyle w:val="StringTok"/>
+        </w:rPr>
+        <w:t xml:space="preserve">"Wed."</w:t>
+      </w:r>
+      <w:r>
+        <w:t xml:space="preserve">,</w:t>
+      </w:r>
+      <w:r>
+        <w:t xml:space="preserve"> </w:t>
+      </w:r>
+      <w:r>
+        <w:rPr>
+          <w:rStyle w:val="StringTok"/>
+        </w:rPr>
+        <w:t xml:space="preserve">"Thu."</w:t>
+      </w:r>
+      <w:r>
+        <w:t xml:space="preserve"> </w:t>
+      </w:r>
+      <w:r>
+        <w:t xml:space="preserve">or</w:t>
+      </w:r>
+      <w:r>
+        <w:t xml:space="preserve"> </w:t>
+      </w:r>
+      <w:r>
+        <w:rPr>
+          <w:rStyle w:val="StringTok"/>
+        </w:rPr>
+        <w:t xml:space="preserve">"Fri."</w:t>
+      </w:r>
+      <w:r>
+        <w:t xml:space="preserve">, and to</w:t>
+      </w:r>
+      <w:r>
+        <w:t xml:space="preserve"> </w:t>
+      </w:r>
+      <w:r>
+        <w:rPr>
+          <w:rStyle w:val="KeywordTok"/>
+        </w:rPr>
+        <w:t xml:space="preserve">false</w:t>
+      </w:r>
+      <w:r>
+        <w:t xml:space="preserve"> </w:t>
+      </w:r>
+      <w:r>
+        <w:t xml:space="preserve">otherwise.</w:t>
       </w:r>
     </w:p>
     <w:p>
@@ -763,203 +1840,80 @@
         <w:pStyle w:val="Compact"/>
       </w:pPr>
       <w:r>
-        <w:t xml:space="preserve">Write a statement that displays</w:t>
-      </w:r>
-      <w:r>
-        <w:t xml:space="preserve"> </w:t>
-      </w:r>
-      <w:r>
-        <w:t xml:space="preserve">“</w:t>
-      </w:r>
-      <w:r>
-        <w:t xml:space="preserve">Hello</w:t>
-      </w:r>
-      <w:r>
-        <w:t xml:space="preserve">”</w:t>
-      </w:r>
-      <w:r>
-        <w:t xml:space="preserve"> </w:t>
-      </w:r>
-      <w:r>
-        <w:t xml:space="preserve">on the screen if the value of</w:t>
-      </w:r>
-      <w:r>
-        <w:t xml:space="preserve"> </w:t>
-      </w:r>
-      <w:r>
-        <w:rPr>
-          <w:rStyle w:val="NormalTok"/>
-        </w:rPr>
-        <w:t xml:space="preserve">initial</w:t>
-      </w:r>
-      <w:r>
-        <w:t xml:space="preserve"> </w:t>
-      </w:r>
-      <w:r>
-        <w:t xml:space="preserve">is</w:t>
-      </w:r>
-      <w:r>
-        <w:t xml:space="preserve"> </w:t>
-      </w:r>
-      <w:r>
-        <w:rPr>
-          <w:rStyle w:val="CharTok"/>
-        </w:rPr>
-        <w:t xml:space="preserve">'E'</w:t>
-      </w:r>
-      <w:r>
-        <w:t xml:space="preserve"> </w:t>
-      </w:r>
-      <w:r>
-        <w:t xml:space="preserve">or</w:t>
-      </w:r>
-      <w:r>
-        <w:t xml:space="preserve"> </w:t>
-      </w:r>
-      <w:r>
-        <w:rPr>
-          <w:rStyle w:val="CharTok"/>
-        </w:rPr>
-        <w:t xml:space="preserve">'e'</w:t>
-      </w:r>
-      <w:r>
-        <w:t xml:space="preserve">,</w:t>
-      </w:r>
-      <w:r>
-        <w:t xml:space="preserve"> </w:t>
-      </w:r>
-      <w:r>
-        <w:t xml:space="preserve">“</w:t>
-      </w:r>
-      <w:r>
-        <w:t xml:space="preserve">Bonjour</w:t>
-      </w:r>
-      <w:r>
-        <w:t xml:space="preserve">”</w:t>
-      </w:r>
-      <w:r>
-        <w:t xml:space="preserve"> </w:t>
-      </w:r>
-      <w:r>
-        <w:t xml:space="preserve">if the value of</w:t>
-      </w:r>
-      <w:r>
-        <w:t xml:space="preserve"> </w:t>
-      </w:r>
-      <w:r>
-        <w:rPr>
-          <w:rStyle w:val="NormalTok"/>
-        </w:rPr>
-        <w:t xml:space="preserve">initial</w:t>
-      </w:r>
-      <w:r>
-        <w:t xml:space="preserve"> </w:t>
-      </w:r>
-      <w:r>
-        <w:t xml:space="preserve">is</w:t>
-      </w:r>
-      <w:r>
-        <w:t xml:space="preserve"> </w:t>
-      </w:r>
-      <w:r>
-        <w:rPr>
-          <w:rStyle w:val="CharTok"/>
-        </w:rPr>
-        <w:t xml:space="preserve">'F'</w:t>
-      </w:r>
-      <w:r>
-        <w:t xml:space="preserve"> </w:t>
-      </w:r>
-      <w:r>
-        <w:t xml:space="preserve">or</w:t>
-      </w:r>
-      <w:r>
-        <w:t xml:space="preserve"> </w:t>
-      </w:r>
-      <w:r>
-        <w:rPr>
-          <w:rStyle w:val="CharTok"/>
-        </w:rPr>
-        <w:t xml:space="preserve">'f'</w:t>
-      </w:r>
-      <w:r>
-        <w:t xml:space="preserve">,</w:t>
-      </w:r>
-      <w:r>
-        <w:t xml:space="preserve"> </w:t>
-      </w:r>
-      <w:r>
-        <w:t xml:space="preserve">“</w:t>
-      </w:r>
-      <w:r>
-        <w:t xml:space="preserve">Guten Tag</w:t>
-      </w:r>
-      <w:r>
-        <w:t xml:space="preserve">”</w:t>
-      </w:r>
-      <w:r>
-        <w:t xml:space="preserve"> </w:t>
-      </w:r>
-      <w:r>
-        <w:t xml:space="preserve">if the value of</w:t>
-      </w:r>
-      <w:r>
-        <w:t xml:space="preserve"> </w:t>
-      </w:r>
-      <w:r>
-        <w:rPr>
-          <w:rStyle w:val="NormalTok"/>
-        </w:rPr>
-        <w:t xml:space="preserve">inital</w:t>
-      </w:r>
-      <w:r>
-        <w:t xml:space="preserve"> </w:t>
-      </w:r>
-      <w:r>
-        <w:t xml:space="preserve">is</w:t>
-      </w:r>
-      <w:r>
-        <w:t xml:space="preserve"> </w:t>
-      </w:r>
-      <w:r>
-        <w:rPr>
-          <w:rStyle w:val="CharTok"/>
-        </w:rPr>
-        <w:t xml:space="preserve">'D'</w:t>
-      </w:r>
-      <w:r>
-        <w:t xml:space="preserve"> </w:t>
-      </w:r>
-      <w:r>
-        <w:t xml:space="preserve">or</w:t>
-      </w:r>
-      <w:r>
-        <w:t xml:space="preserve"> </w:t>
-      </w:r>
-      <w:r>
-        <w:rPr>
-          <w:rStyle w:val="CharTok"/>
-        </w:rPr>
-        <w:t xml:space="preserve">'d'</w:t>
-      </w:r>
-      <w:r>
-        <w:t xml:space="preserve">.</w:t>
-      </w:r>
-      <w:r>
-        <w:t xml:space="preserve"> </w:t>
-      </w:r>
-      <w:r>
-        <w:t xml:space="preserve">What is the appropriate kind of statement to do this?</w:t>
+        <w:t xml:space="preserve">Rewrite the previous statement as an</w:t>
+      </w:r>
+      <w:r>
+        <w:t xml:space="preserve"> </w:t>
+      </w:r>
+      <w:r>
+        <w:rPr>
+          <w:rStyle w:val="KeywordTok"/>
+        </w:rPr>
+        <w:t xml:space="preserve">if</w:t>
+      </w:r>
+      <w:r>
+        <w:rPr>
+          <w:rStyle w:val="OperatorTok"/>
+        </w:rPr>
+        <w:t xml:space="preserve">-</w:t>
+      </w:r>
+      <w:r>
+        <w:rPr>
+          <w:rStyle w:val="KeywordTok"/>
+        </w:rPr>
+        <w:t xml:space="preserve">else</w:t>
+      </w:r>
+      <w:r>
+        <w:t xml:space="preserve"> </w:t>
+      </w:r>
+      <w:r>
+        <w:t xml:space="preserve">statement.</w:t>
       </w:r>
     </w:p>
     <w:bookmarkEnd w:id="23"/>
-    <w:bookmarkStart w:id="25" w:name="complex-conditions"/>
+    <w:bookmarkStart w:id="24" w:name="from-if-else-to-switch"/>
     <w:p>
       <w:pPr>
         <w:pStyle w:val="Heading2"/>
       </w:pPr>
       <w:r>
-        <w:t xml:space="preserve">Complex Conditions</w:t>
+        <w:t xml:space="preserve">From</w:t>
+      </w:r>
+      <w:r>
+        <w:t xml:space="preserve"> </w:t>
+      </w:r>
+      <w:r>
+        <w:rPr>
+          <w:rStyle w:val="KeywordTok"/>
+        </w:rPr>
+        <w:t xml:space="preserve">if</w:t>
+      </w:r>
+      <w:r>
+        <w:rPr>
+          <w:rStyle w:val="OperatorTok"/>
+        </w:rPr>
+        <w:t xml:space="preserve">-</w:t>
+      </w:r>
+      <w:r>
+        <w:rPr>
+          <w:rStyle w:val="KeywordTok"/>
+        </w:rPr>
+        <w:t xml:space="preserve">else</w:t>
+      </w:r>
+      <w:r>
+        <w:t xml:space="preserve"> </w:t>
+      </w:r>
+      <w:r>
+        <w:t xml:space="preserve">to</w:t>
+      </w:r>
+      <w:r>
+        <w:t xml:space="preserve"> </w:t>
+      </w:r>
+      <w:r>
+        <w:rPr>
+          <w:rStyle w:val="KeywordTok"/>
+        </w:rPr>
+        <w:t xml:space="preserve">switch</w:t>
       </w:r>
     </w:p>
     <w:p>
@@ -971,7 +1925,34 @@
         <w:pStyle w:val="Compact"/>
       </w:pPr>
       <w:r>
-        <w:t xml:space="preserve">Write a statement that doubles the value of</w:t>
+        <w:t xml:space="preserve">Write a</w:t>
+      </w:r>
+      <w:r>
+        <w:t xml:space="preserve"> </w:t>
+      </w:r>
+      <w:r>
+        <w:rPr>
+          <w:rStyle w:val="KeywordTok"/>
+        </w:rPr>
+        <w:t xml:space="preserve">if</w:t>
+      </w:r>
+      <w:r>
+        <w:rPr>
+          <w:rStyle w:val="OperatorTok"/>
+        </w:rPr>
+        <w:t xml:space="preserve">-</w:t>
+      </w:r>
+      <w:r>
+        <w:rPr>
+          <w:rStyle w:val="KeywordTok"/>
+        </w:rPr>
+        <w:t xml:space="preserve">else</w:t>
+      </w:r>
+      <w:r>
+        <w:t xml:space="preserve"> </w:t>
+      </w:r>
+      <w:r>
+        <w:t xml:space="preserve">statement that doubles the value of</w:t>
       </w:r>
       <w:r>
         <w:t xml:space="preserve"> </w:t>
@@ -995,7 +1976,7 @@
         <w:rPr>
           <w:rStyle w:val="NormalTok"/>
         </w:rPr>
-        <w:t xml:space="preserve">day</w:t>
+        <w:t xml:space="preserve">myVar</w:t>
       </w:r>
       <w:r>
         <w:t xml:space="preserve"> </w:t>
@@ -1008,114 +1989,39 @@
       </w:r>
       <w:r>
         <w:rPr>
-          <w:rStyle w:val="StringTok"/>
-        </w:rPr>
-        <w:t xml:space="preserve">"Sun."</w:t>
-      </w:r>
-      <w:r>
-        <w:t xml:space="preserve">, triples the value of</w:t>
-      </w:r>
-      <w:r>
-        <w:t xml:space="preserve"> </w:t>
-      </w:r>
-      <w:r>
-        <w:rPr>
-          <w:rStyle w:val="NormalTok"/>
-        </w:rPr>
-        <w:t xml:space="preserve">myVar</w:t>
-      </w:r>
-      <w:r>
-        <w:t xml:space="preserve"> </w:t>
-      </w:r>
-      <w:r>
-        <w:t xml:space="preserve">if</w:t>
-      </w:r>
-      <w:r>
-        <w:t xml:space="preserve"> </w:t>
-      </w:r>
-      <w:r>
-        <w:rPr>
-          <w:rStyle w:val="NormalTok"/>
-        </w:rPr>
-        <w:t xml:space="preserve">day</w:t>
-      </w:r>
-      <w:r>
-        <w:t xml:space="preserve"> </w:t>
-      </w:r>
-      <w:r>
-        <w:t xml:space="preserve">is not</w:t>
-      </w:r>
-      <w:r>
-        <w:t xml:space="preserve"> </w:t>
-      </w:r>
-      <w:r>
-        <w:rPr>
-          <w:rStyle w:val="StringTok"/>
-        </w:rPr>
-        <w:t xml:space="preserve">"Sun."</w:t>
-      </w:r>
-      <w:r>
-        <w:t xml:space="preserve"> </w:t>
-      </w:r>
-      <w:r>
-        <w:t xml:space="preserve">and</w:t>
-      </w:r>
-      <w:r>
-        <w:t xml:space="preserve"> </w:t>
-      </w:r>
-      <w:r>
-        <w:rPr>
-          <w:rStyle w:val="NormalTok"/>
-        </w:rPr>
-        <w:t xml:space="preserve">initial</w:t>
-      </w:r>
-      <w:r>
-        <w:t xml:space="preserve"> </w:t>
-      </w:r>
-      <w:r>
-        <w:t xml:space="preserve">is</w:t>
-      </w:r>
-      <w:r>
-        <w:t xml:space="preserve"> </w:t>
-      </w:r>
-      <w:r>
-        <w:rPr>
-          <w:rStyle w:val="CharTok"/>
-        </w:rPr>
-        <w:t xml:space="preserve">'a'</w:t>
-      </w:r>
-      <w:r>
-        <w:t xml:space="preserve">, and sets</w:t>
-      </w:r>
-      <w:r>
-        <w:t xml:space="preserve"> </w:t>
-      </w:r>
-      <w:r>
-        <w:rPr>
-          <w:rStyle w:val="NormalTok"/>
-        </w:rPr>
-        <w:t xml:space="preserve">myVar</w:t>
-      </w:r>
-      <w:r>
-        <w:t xml:space="preserve"> </w:t>
-      </w:r>
-      <w:r>
-        <w:t xml:space="preserve">to</w:t>
-      </w:r>
-      <w:r>
-        <w:t xml:space="preserve"> </w:t>
-      </w:r>
-      <w:r>
-        <w:rPr>
           <w:rStyle w:val="DecValTok"/>
         </w:rPr>
-        <w:t xml:space="preserve">0</w:t>
-      </w:r>
-      <w:r>
-        <w:t xml:space="preserve"> </w:t>
-      </w:r>
-      <w:r>
-        <w:t xml:space="preserve">otherwise.</w:t>
+        <w:t xml:space="preserve">3</w:t>
+      </w:r>
+      <w:r>
+        <w:t xml:space="preserve">,</w:t>
+      </w:r>
+      <w:r>
+        <w:t xml:space="preserve"> </w:t>
+      </w:r>
+      <w:r>
+        <w:rPr>
+          <w:rStyle w:val="DecValTok"/>
+        </w:rPr>
+        <w:t xml:space="preserve">5</w:t>
+      </w:r>
+      <w:r>
+        <w:t xml:space="preserve"> </w:t>
+      </w:r>
+      <w:r>
+        <w:t xml:space="preserve">or</w:t>
+      </w:r>
+      <w:r>
+        <w:t xml:space="preserve"> </w:t>
+      </w:r>
+      <w:r>
+        <w:rPr>
+          <w:rStyle w:val="DecValTok"/>
+        </w:rPr>
+        <w:t xml:space="preserve">7</w:t>
+      </w:r>
+      <w:r>
+        <w:t xml:space="preserve">.</w:t>
       </w:r>
     </w:p>
     <w:p>
@@ -1127,6 +2033,497 @@
         <w:pStyle w:val="Compact"/>
       </w:pPr>
       <w:r>
+        <w:t xml:space="preserve">Can you rewrite the previous statement as a</w:t>
+      </w:r>
+      <w:r>
+        <w:t xml:space="preserve"> </w:t>
+      </w:r>
+      <w:r>
+        <w:rPr>
+          <w:rStyle w:val="KeywordTok"/>
+        </w:rPr>
+        <w:t xml:space="preserve">switch</w:t>
+      </w:r>
+      <w:r>
+        <w:t xml:space="preserve"> </w:t>
+      </w:r>
+      <w:r>
+        <w:t xml:space="preserve">statement? If so, do it. If not, explain why not.</w:t>
+      </w:r>
+    </w:p>
+    <w:bookmarkEnd w:id="24"/>
+    <w:bookmarkStart w:id="25" w:name="deciding-between-condition-types"/>
+    <w:p>
+      <w:pPr>
+        <w:pStyle w:val="Heading2"/>
+      </w:pPr>
+      <w:r>
+        <w:t xml:space="preserve">Deciding Between Condition Types</w:t>
+      </w:r>
+    </w:p>
+    <w:p>
+      <w:pPr>
+        <w:numPr>
+          <w:ilvl w:val="0"/>
+          <w:numId w:val="1005"/>
+        </w:numPr>
+        <w:pStyle w:val="Compact"/>
+      </w:pPr>
+      <w:r>
+        <w:t xml:space="preserve">Write a statement that doubles the value of</w:t>
+      </w:r>
+      <w:r>
+        <w:t xml:space="preserve"> </w:t>
+      </w:r>
+      <w:r>
+        <w:rPr>
+          <w:rStyle w:val="NormalTok"/>
+        </w:rPr>
+        <w:t xml:space="preserve">myVar</w:t>
+      </w:r>
+      <w:r>
+        <w:t xml:space="preserve"> </w:t>
+      </w:r>
+      <w:r>
+        <w:t xml:space="preserve">and sets</w:t>
+      </w:r>
+      <w:r>
+        <w:t xml:space="preserve"> </w:t>
+      </w:r>
+      <w:r>
+        <w:rPr>
+          <w:rStyle w:val="NormalTok"/>
+        </w:rPr>
+        <w:t xml:space="preserve">initial</w:t>
+      </w:r>
+      <w:r>
+        <w:t xml:space="preserve"> </w:t>
+      </w:r>
+      <w:r>
+        <w:t xml:space="preserve">to</w:t>
+      </w:r>
+      <w:r>
+        <w:t xml:space="preserve"> </w:t>
+      </w:r>
+      <w:r>
+        <w:rPr>
+          <w:rStyle w:val="CharTok"/>
+        </w:rPr>
+        <w:t xml:space="preserve">'M'</w:t>
+      </w:r>
+      <w:r>
+        <w:t xml:space="preserve"> </w:t>
+      </w:r>
+      <w:r>
+        <w:t xml:space="preserve">if</w:t>
+      </w:r>
+      <w:r>
+        <w:t xml:space="preserve"> </w:t>
+      </w:r>
+      <w:r>
+        <w:rPr>
+          <w:rStyle w:val="NormalTok"/>
+        </w:rPr>
+        <w:t xml:space="preserve">day</w:t>
+      </w:r>
+      <w:r>
+        <w:t xml:space="preserve"> </w:t>
+      </w:r>
+      <w:r>
+        <w:t xml:space="preserve">is equal to</w:t>
+      </w:r>
+      <w:r>
+        <w:t xml:space="preserve"> </w:t>
+      </w:r>
+      <w:r>
+        <w:rPr>
+          <w:rStyle w:val="StringTok"/>
+        </w:rPr>
+        <w:t xml:space="preserve">"Sat"</w:t>
+      </w:r>
+      <w:r>
+        <w:t xml:space="preserve">.</w:t>
+      </w:r>
+      <w:r>
+        <w:t xml:space="preserve"> </w:t>
+      </w:r>
+      <w:r>
+        <w:t xml:space="preserve">What is the appropriate kind of statement to do this?</w:t>
+      </w:r>
+    </w:p>
+    <w:p>
+      <w:pPr>
+        <w:numPr>
+          <w:ilvl w:val="0"/>
+          <w:numId w:val="1005"/>
+        </w:numPr>
+        <w:pStyle w:val="Compact"/>
+      </w:pPr>
+      <w:r>
+        <w:t xml:space="preserve">Write a statement that displays</w:t>
+      </w:r>
+      <w:r>
+        <w:t xml:space="preserve"> </w:t>
+      </w:r>
+      <w:r>
+        <w:t xml:space="preserve">“</w:t>
+      </w:r>
+      <w:r>
+        <w:t xml:space="preserve">Hello</w:t>
+      </w:r>
+      <w:r>
+        <w:t xml:space="preserve">”</w:t>
+      </w:r>
+      <w:r>
+        <w:t xml:space="preserve"> </w:t>
+      </w:r>
+      <w:r>
+        <w:t xml:space="preserve">on the screen if the value of</w:t>
+      </w:r>
+      <w:r>
+        <w:t xml:space="preserve"> </w:t>
+      </w:r>
+      <w:r>
+        <w:rPr>
+          <w:rStyle w:val="NormalTok"/>
+        </w:rPr>
+        <w:t xml:space="preserve">initial</w:t>
+      </w:r>
+      <w:r>
+        <w:t xml:space="preserve"> </w:t>
+      </w:r>
+      <w:r>
+        <w:t xml:space="preserve">is</w:t>
+      </w:r>
+      <w:r>
+        <w:t xml:space="preserve"> </w:t>
+      </w:r>
+      <w:r>
+        <w:rPr>
+          <w:rStyle w:val="CharTok"/>
+        </w:rPr>
+        <w:t xml:space="preserve">'E'</w:t>
+      </w:r>
+      <w:r>
+        <w:t xml:space="preserve"> </w:t>
+      </w:r>
+      <w:r>
+        <w:t xml:space="preserve">or</w:t>
+      </w:r>
+      <w:r>
+        <w:t xml:space="preserve"> </w:t>
+      </w:r>
+      <w:r>
+        <w:rPr>
+          <w:rStyle w:val="CharTok"/>
+        </w:rPr>
+        <w:t xml:space="preserve">'e'</w:t>
+      </w:r>
+      <w:r>
+        <w:t xml:space="preserve">,</w:t>
+      </w:r>
+      <w:r>
+        <w:t xml:space="preserve"> </w:t>
+      </w:r>
+      <w:r>
+        <w:t xml:space="preserve">“</w:t>
+      </w:r>
+      <w:r>
+        <w:t xml:space="preserve">Bonjour</w:t>
+      </w:r>
+      <w:r>
+        <w:t xml:space="preserve">”</w:t>
+      </w:r>
+      <w:r>
+        <w:t xml:space="preserve"> </w:t>
+      </w:r>
+      <w:r>
+        <w:t xml:space="preserve">if the value of</w:t>
+      </w:r>
+      <w:r>
+        <w:t xml:space="preserve"> </w:t>
+      </w:r>
+      <w:r>
+        <w:rPr>
+          <w:rStyle w:val="NormalTok"/>
+        </w:rPr>
+        <w:t xml:space="preserve">initial</w:t>
+      </w:r>
+      <w:r>
+        <w:t xml:space="preserve"> </w:t>
+      </w:r>
+      <w:r>
+        <w:t xml:space="preserve">is</w:t>
+      </w:r>
+      <w:r>
+        <w:t xml:space="preserve"> </w:t>
+      </w:r>
+      <w:r>
+        <w:rPr>
+          <w:rStyle w:val="CharTok"/>
+        </w:rPr>
+        <w:t xml:space="preserve">'F'</w:t>
+      </w:r>
+      <w:r>
+        <w:t xml:space="preserve"> </w:t>
+      </w:r>
+      <w:r>
+        <w:t xml:space="preserve">or</w:t>
+      </w:r>
+      <w:r>
+        <w:t xml:space="preserve"> </w:t>
+      </w:r>
+      <w:r>
+        <w:rPr>
+          <w:rStyle w:val="CharTok"/>
+        </w:rPr>
+        <w:t xml:space="preserve">'f'</w:t>
+      </w:r>
+      <w:r>
+        <w:t xml:space="preserve">,</w:t>
+      </w:r>
+      <w:r>
+        <w:t xml:space="preserve"> </w:t>
+      </w:r>
+      <w:r>
+        <w:t xml:space="preserve">“</w:t>
+      </w:r>
+      <w:r>
+        <w:t xml:space="preserve">Guten Tag</w:t>
+      </w:r>
+      <w:r>
+        <w:t xml:space="preserve">”</w:t>
+      </w:r>
+      <w:r>
+        <w:t xml:space="preserve"> </w:t>
+      </w:r>
+      <w:r>
+        <w:t xml:space="preserve">if the value of</w:t>
+      </w:r>
+      <w:r>
+        <w:t xml:space="preserve"> </w:t>
+      </w:r>
+      <w:r>
+        <w:rPr>
+          <w:rStyle w:val="NormalTok"/>
+        </w:rPr>
+        <w:t xml:space="preserve">inital</w:t>
+      </w:r>
+      <w:r>
+        <w:t xml:space="preserve"> </w:t>
+      </w:r>
+      <w:r>
+        <w:t xml:space="preserve">is</w:t>
+      </w:r>
+      <w:r>
+        <w:t xml:space="preserve"> </w:t>
+      </w:r>
+      <w:r>
+        <w:rPr>
+          <w:rStyle w:val="CharTok"/>
+        </w:rPr>
+        <w:t xml:space="preserve">'D'</w:t>
+      </w:r>
+      <w:r>
+        <w:t xml:space="preserve"> </w:t>
+      </w:r>
+      <w:r>
+        <w:t xml:space="preserve">or</w:t>
+      </w:r>
+      <w:r>
+        <w:t xml:space="preserve"> </w:t>
+      </w:r>
+      <w:r>
+        <w:rPr>
+          <w:rStyle w:val="CharTok"/>
+        </w:rPr>
+        <w:t xml:space="preserve">'d'</w:t>
+      </w:r>
+      <w:r>
+        <w:t xml:space="preserve">.</w:t>
+      </w:r>
+      <w:r>
+        <w:t xml:space="preserve"> </w:t>
+      </w:r>
+      <w:r>
+        <w:t xml:space="preserve">What is the appropriate kind of statement to do this?</w:t>
+      </w:r>
+    </w:p>
+    <w:bookmarkEnd w:id="25"/>
+    <w:bookmarkStart w:id="27" w:name="complex-conditions"/>
+    <w:p>
+      <w:pPr>
+        <w:pStyle w:val="Heading2"/>
+      </w:pPr>
+      <w:r>
+        <w:t xml:space="preserve">Complex Conditions</w:t>
+      </w:r>
+    </w:p>
+    <w:p>
+      <w:pPr>
+        <w:numPr>
+          <w:ilvl w:val="0"/>
+          <w:numId w:val="1006"/>
+        </w:numPr>
+        <w:pStyle w:val="Compact"/>
+      </w:pPr>
+      <w:r>
+        <w:t xml:space="preserve">Write a statement that doubles the value of</w:t>
+      </w:r>
+      <w:r>
+        <w:t xml:space="preserve"> </w:t>
+      </w:r>
+      <w:r>
+        <w:rPr>
+          <w:rStyle w:val="NormalTok"/>
+        </w:rPr>
+        <w:t xml:space="preserve">myVar</w:t>
+      </w:r>
+      <w:r>
+        <w:t xml:space="preserve"> </w:t>
+      </w:r>
+      <w:r>
+        <w:t xml:space="preserve">if</w:t>
+      </w:r>
+      <w:r>
+        <w:t xml:space="preserve"> </w:t>
+      </w:r>
+      <w:r>
+        <w:rPr>
+          <w:rStyle w:val="NormalTok"/>
+        </w:rPr>
+        <w:t xml:space="preserve">day</w:t>
+      </w:r>
+      <w:r>
+        <w:t xml:space="preserve"> </w:t>
+      </w:r>
+      <w:r>
+        <w:t xml:space="preserve">is</w:t>
+      </w:r>
+      <w:r>
+        <w:t xml:space="preserve"> </w:t>
+      </w:r>
+      <w:r>
+        <w:rPr>
+          <w:rStyle w:val="StringTok"/>
+        </w:rPr>
+        <w:t xml:space="preserve">"Sun."</w:t>
+      </w:r>
+      <w:r>
+        <w:t xml:space="preserve">, triples the value of</w:t>
+      </w:r>
+      <w:r>
+        <w:t xml:space="preserve"> </w:t>
+      </w:r>
+      <w:r>
+        <w:rPr>
+          <w:rStyle w:val="NormalTok"/>
+        </w:rPr>
+        <w:t xml:space="preserve">myVar</w:t>
+      </w:r>
+      <w:r>
+        <w:t xml:space="preserve"> </w:t>
+      </w:r>
+      <w:r>
+        <w:t xml:space="preserve">if</w:t>
+      </w:r>
+      <w:r>
+        <w:t xml:space="preserve"> </w:t>
+      </w:r>
+      <w:r>
+        <w:rPr>
+          <w:rStyle w:val="NormalTok"/>
+        </w:rPr>
+        <w:t xml:space="preserve">day</w:t>
+      </w:r>
+      <w:r>
+        <w:t xml:space="preserve"> </w:t>
+      </w:r>
+      <w:r>
+        <w:t xml:space="preserve">is not</w:t>
+      </w:r>
+      <w:r>
+        <w:t xml:space="preserve"> </w:t>
+      </w:r>
+      <w:r>
+        <w:rPr>
+          <w:rStyle w:val="StringTok"/>
+        </w:rPr>
+        <w:t xml:space="preserve">"Sun."</w:t>
+      </w:r>
+      <w:r>
+        <w:t xml:space="preserve"> </w:t>
+      </w:r>
+      <w:r>
+        <w:t xml:space="preserve">and</w:t>
+      </w:r>
+      <w:r>
+        <w:t xml:space="preserve"> </w:t>
+      </w:r>
+      <w:r>
+        <w:rPr>
+          <w:rStyle w:val="NormalTok"/>
+        </w:rPr>
+        <w:t xml:space="preserve">initial</w:t>
+      </w:r>
+      <w:r>
+        <w:t xml:space="preserve"> </w:t>
+      </w:r>
+      <w:r>
+        <w:t xml:space="preserve">is</w:t>
+      </w:r>
+      <w:r>
+        <w:t xml:space="preserve"> </w:t>
+      </w:r>
+      <w:r>
+        <w:rPr>
+          <w:rStyle w:val="CharTok"/>
+        </w:rPr>
+        <w:t xml:space="preserve">'a'</w:t>
+      </w:r>
+      <w:r>
+        <w:t xml:space="preserve">, and sets</w:t>
+      </w:r>
+      <w:r>
+        <w:t xml:space="preserve"> </w:t>
+      </w:r>
+      <w:r>
+        <w:rPr>
+          <w:rStyle w:val="NormalTok"/>
+        </w:rPr>
+        <w:t xml:space="preserve">myVar</w:t>
+      </w:r>
+      <w:r>
+        <w:t xml:space="preserve"> </w:t>
+      </w:r>
+      <w:r>
+        <w:t xml:space="preserve">to</w:t>
+      </w:r>
+      <w:r>
+        <w:t xml:space="preserve"> </w:t>
+      </w:r>
+      <w:r>
+        <w:rPr>
+          <w:rStyle w:val="DecValTok"/>
+        </w:rPr>
+        <w:t xml:space="preserve">0</w:t>
+      </w:r>
+      <w:r>
+        <w:t xml:space="preserve"> </w:t>
+      </w:r>
+      <w:r>
+        <w:t xml:space="preserve">otherwise.</w:t>
+      </w:r>
+    </w:p>
+    <w:p>
+      <w:pPr>
+        <w:numPr>
+          <w:ilvl w:val="0"/>
+          <w:numId w:val="1006"/>
+        </w:numPr>
+        <w:pStyle w:val="Compact"/>
+      </w:pPr>
+      <w:r>
         <w:t xml:space="preserve">Write a statement that sets</w:t>
       </w:r>
       <w:r>
@@ -1202,22 +2599,28 @@
         <w:t xml:space="preserve"> </w:t>
       </w:r>
       <w:r>
-        <w:t xml:space="preserve">method (</w:t>
-      </w:r>
-      <w:hyperlink r:id="rId24">
+        <w:t xml:space="preserve">method, and the</w:t>
+      </w:r>
+      <w:r>
+        <w:t xml:space="preserve"> </w:t>
+      </w:r>
+      <w:hyperlink r:id="rId26">
         <w:r>
           <w:rPr>
             <w:rStyle w:val="Hyperlink"/>
           </w:rPr>
-          <w:t xml:space="preserve">https://docs.microsoft.com/en-us/dotnet/api/system.char.isupper?view=net-5.0</w:t>
+          <w:t xml:space="preserve">documentation</w:t>
         </w:r>
       </w:hyperlink>
       <w:r>
-        <w:t xml:space="preserve">).</w:t>
+        <w:t xml:space="preserve"> </w:t>
+      </w:r>
+      <w:r>
+        <w:t xml:space="preserve">can help you with that.</w:t>
       </w:r>
     </w:p>
-    <w:bookmarkEnd w:id="25"/>
-    <w:bookmarkEnd w:id="26"/>
+    <w:bookmarkEnd w:id="27"/>
+    <w:bookmarkEnd w:id="28"/>
     <w:sectPr/>
   </w:body>
 </w:document>
@@ -1503,6 +2906,66 @@
     </w:lvlOverride>
   </w:num>
   <w:num w:numId="1004">
+    <w:abstractNumId w:val="99201"/>
+    <w:lvlOverride w:ilvl="0">
+      <w:startOverride w:val="1"/>
+    </w:lvlOverride>
+    <w:lvlOverride w:ilvl="1">
+      <w:startOverride w:val="1"/>
+    </w:lvlOverride>
+    <w:lvlOverride w:ilvl="2">
+      <w:startOverride w:val="1"/>
+    </w:lvlOverride>
+    <w:lvlOverride w:ilvl="3">
+      <w:startOverride w:val="1"/>
+    </w:lvlOverride>
+    <w:lvlOverride w:ilvl="4">
+      <w:startOverride w:val="1"/>
+    </w:lvlOverride>
+    <w:lvlOverride w:ilvl="5">
+      <w:startOverride w:val="1"/>
+    </w:lvlOverride>
+    <w:lvlOverride w:ilvl="6">
+      <w:startOverride w:val="1"/>
+    </w:lvlOverride>
+    <w:lvlOverride w:ilvl="7">
+      <w:startOverride w:val="1"/>
+    </w:lvlOverride>
+    <w:lvlOverride w:ilvl="8">
+      <w:startOverride w:val="1"/>
+    </w:lvlOverride>
+  </w:num>
+  <w:num w:numId="1005">
+    <w:abstractNumId w:val="99201"/>
+    <w:lvlOverride w:ilvl="0">
+      <w:startOverride w:val="1"/>
+    </w:lvlOverride>
+    <w:lvlOverride w:ilvl="1">
+      <w:startOverride w:val="1"/>
+    </w:lvlOverride>
+    <w:lvlOverride w:ilvl="2">
+      <w:startOverride w:val="1"/>
+    </w:lvlOverride>
+    <w:lvlOverride w:ilvl="3">
+      <w:startOverride w:val="1"/>
+    </w:lvlOverride>
+    <w:lvlOverride w:ilvl="4">
+      <w:startOverride w:val="1"/>
+    </w:lvlOverride>
+    <w:lvlOverride w:ilvl="5">
+      <w:startOverride w:val="1"/>
+    </w:lvlOverride>
+    <w:lvlOverride w:ilvl="6">
+      <w:startOverride w:val="1"/>
+    </w:lvlOverride>
+    <w:lvlOverride w:ilvl="7">
+      <w:startOverride w:val="1"/>
+    </w:lvlOverride>
+    <w:lvlOverride w:ilvl="8">
+      <w:startOverride w:val="1"/>
+    </w:lvlOverride>
+  </w:num>
+  <w:num w:numId="1006">
     <w:abstractNumId w:val="99201"/>
     <w:lvlOverride w:ilvl="0">
       <w:startOverride w:val="1"/>

</xml_diff>

<commit_message>
Deploying to gh-pages from @ csci-1301/csci-1301.github.io@4e23d0dc97f3e650271567a22c1f7144fab2cd0c 🚀
</commit_message>
<xml_diff>
--- a/labs/IfAndSwitch/index.docx
+++ b/labs/IfAndSwitch/index.docx
@@ -7,7 +7,7 @@
         <w:pStyle w:val="Title"/>
       </w:pPr>
       <w:r>
-        <w:t xml:space="preserve">Practising</w:t>
+        <w:t xml:space="preserve">Practicing</w:t>
       </w:r>
       <w:r>
         <w:t xml:space="preserve"> </w:t>
@@ -46,7 +46,7 @@
         <w:pStyle w:val="Date"/>
       </w:pPr>
       <w:r>
-        <w:t xml:space="preserve">October  18, 2021 (01:53:41 PM)</w:t>
+        <w:t xml:space="preserve">October  18, 2021 (03:18:42 PM)</w:t>
       </w:r>
     </w:p>
     <w:sdt>
@@ -75,13 +75,13 @@
         </w:p>
       </w:sdtContent>
     </w:sdt>
-    <w:bookmarkStart w:id="22" w:name="mastering-switch-statement"/>
+    <w:bookmarkStart w:id="22" w:name="mastering-the-switch-statement"/>
     <w:p>
       <w:pPr>
         <w:pStyle w:val="Heading1"/>
       </w:pPr>
       <w:r>
-        <w:t xml:space="preserve">Mastering</w:t>
+        <w:t xml:space="preserve">Mastering the</w:t>
       </w:r>
       <w:r>
         <w:t xml:space="preserve"> </w:t>
@@ -154,7 +154,7 @@
         <w:rPr>
           <w:rStyle w:val="StringTok"/>
         </w:rPr>
-        <w:t xml:space="preserve">"Please, enter the day of the week."</w:t>
+        <w:t xml:space="preserve">"Please enter the day of the week."</w:t>
       </w:r>
       <w:r>
         <w:rPr>
@@ -1167,7 +1167,7 @@
         <w:pStyle w:val="Compact"/>
       </w:pPr>
       <w:r>
-        <w:t xml:space="preserve">Comment the</w:t>
+        <w:t xml:space="preserve">Comment out the</w:t>
       </w:r>
       <w:r>
         <w:t xml:space="preserve"> </w:t>
@@ -1230,7 +1230,7 @@
         <w:t xml:space="preserve"> </w:t>
       </w:r>
       <w:r>
-        <w:t xml:space="preserve">would make the value 1 being assigned to</w:t>
+        <w:t xml:space="preserve">would make the value 1 get assigned to</w:t>
       </w:r>
       <w:r>
         <w:t xml:space="preserve"> </w:t>
@@ -1264,7 +1264,7 @@
           <w:rPr>
             <w:rStyle w:val="Hyperlink"/>
           </w:rPr>
-          <w:t xml:space="preserve">the days of the week would start on Sunday</w:t>
+          <w:t xml:space="preserve">the days of the week start on Sunday</w:t>
         </w:r>
       </w:hyperlink>
       <w:r>
@@ -1286,7 +1286,7 @@
         <w:t xml:space="preserve"> </w:t>
       </w:r>
       <w:r>
-        <w:t xml:space="preserve">trigger the value 1 to being assigned to</w:t>
+        <w:t xml:space="preserve">causes the value 1 to get assigned to</w:t>
       </w:r>
       <w:r>
         <w:t xml:space="preserve"> </w:t>
@@ -1316,7 +1316,7 @@
         <w:t xml:space="preserve"> </w:t>
       </w:r>
       <w:r>
-        <w:t xml:space="preserve">trigger the value 2 to being assigned to</w:t>
+        <w:t xml:space="preserve">causes the value 2 to be assigned to</w:t>
       </w:r>
       <w:r>
         <w:t xml:space="preserve"> </w:t>
@@ -1340,7 +1340,7 @@
         <w:pStyle w:val="Compact"/>
       </w:pPr>
       <w:r>
-        <w:t xml:space="preserve">Finally, change the last message if the code is in error: use an</w:t>
+        <w:t xml:space="preserve">Finally, change the last message to tell the user if the code encountered an error: use an</w:t>
       </w:r>
       <w:r>
         <w:t xml:space="preserve"> </w:t>
@@ -1355,7 +1355,7 @@
         <w:t xml:space="preserve"> </w:t>
       </w:r>
       <w:r>
-        <w:t xml:space="preserve">statement to display a different message if the user input did not matched one of the literals in your</w:t>
+        <w:t xml:space="preserve">statement to display a different message if the user input did not match one of the literals in your</w:t>
       </w:r>
       <w:r>
         <w:t xml:space="preserve"> </w:t>
@@ -1418,7 +1418,7 @@
         <w:t xml:space="preserve"> </w:t>
       </w:r>
       <w:r>
-        <w:t xml:space="preserve">The main goal is to have you practise</w:t>
+        <w:t xml:space="preserve">The main goal is to have you practice</w:t>
       </w:r>
       <w:r>
         <w:t xml:space="preserve"> </w:t>
@@ -1466,7 +1466,7 @@
         <w:t xml:space="preserve"> </w:t>
       </w:r>
       <w:r>
-        <w:t xml:space="preserve">This will help you in memorizing both, and in chosing the most convenient to perform certain task.</w:t>
+        <w:t xml:space="preserve">This will help you in memorizing both, and in understanding how to choose the most convenient to perform certain tasks.</w:t>
       </w:r>
     </w:p>
     <w:p>
@@ -2343,7 +2343,7 @@
         <w:rPr>
           <w:rStyle w:val="NormalTok"/>
         </w:rPr>
-        <w:t xml:space="preserve">inital</w:t>
+        <w:t xml:space="preserve">initial</w:t>
       </w:r>
       <w:r>
         <w:t xml:space="preserve"> </w:t>
@@ -2680,7 +2680,7 @@
         <w:pStyle w:val="FirstParagraph"/>
       </w:pPr>
       <w:r>
-        <w:t xml:space="preserve">Here we introduced a conditional operator, which can be used to replace</w:t>
+        <w:t xml:space="preserve">In class we introduced a conditional operator, which can be used to replace</w:t>
       </w:r>
       <w:r>
         <w:t xml:space="preserve"> </w:t>

</xml_diff>